<commit_message>
Modifikasi file form dan logo vri
</commit_message>
<xml_diff>
--- a/assets/folder/FORMULIR PENDAFTARAN SVR.docx
+++ b/assets/folder/FORMULIR PENDAFTARAN SVR.docx
@@ -7,14 +7,26 @@
         <w:spacing w:after="0" w:line="240" w:lineRule="auto"/>
         <w:jc w:val="center"/>
         <w:rPr>
-          <w:lang w:val="id-ID"/>
-        </w:rPr>
-      </w:pPr>
-      <w:r>
-        <w:rPr>
-          <w:lang w:val="id-ID"/>
-        </w:rPr>
-        <w:t>FORMULIR PENDAFTARAN SEKOLAH PANJAT TEBING TINGKAT DASAR</w:t>
+          <w:b/>
+          <w:bCs/>
+          <w:lang w:val="id-ID"/>
+        </w:rPr>
+      </w:pPr>
+      <w:r>
+        <w:rPr>
+          <w:b/>
+          <w:bCs/>
+          <w:lang w:val="id-ID"/>
+        </w:rPr>
+        <w:t xml:space="preserve">FORMULIR PENDAFTARAN SEKOLAH </w:t>
+      </w:r>
+      <w:r>
+        <w:rPr>
+          <w:b/>
+          <w:bCs/>
+          <w:lang w:val="id-ID"/>
+        </w:rPr>
+        <w:t>VERTIKAL RESCUE</w:t>
       </w:r>
     </w:p>
     <w:p>
@@ -24,6 +36,640 @@
           <w:lang w:val="id-ID"/>
         </w:rPr>
       </w:pPr>
+      <w:r>
+        <w:rPr>
+          <w:noProof/>
+        </w:rPr>
+        <w:drawing>
+          <wp:anchor distT="0" distB="0" distL="114300" distR="114300" simplePos="0" relativeHeight="251663360" behindDoc="1" locked="0" layoutInCell="1" allowOverlap="1" wp14:anchorId="7A9761AF" wp14:editId="52F67518">
+            <wp:simplePos x="0" y="0"/>
+            <wp:positionH relativeFrom="margin">
+              <wp:align>center</wp:align>
+            </wp:positionH>
+            <wp:positionV relativeFrom="paragraph">
+              <wp:posOffset>56515</wp:posOffset>
+            </wp:positionV>
+            <wp:extent cx="4156710" cy="6187440"/>
+            <wp:effectExtent l="0" t="0" r="0" b="3810"/>
+            <wp:wrapNone/>
+            <wp:docPr id="1655257831" name="Gambar 24" descr="Sebuah gambar berisi teks, simbol, logo, Font&#10;&#10;Konten yang dihasilkan AI mungkin salah."/>
+            <wp:cNvGraphicFramePr>
+              <a:graphicFrameLocks xmlns:a="http://schemas.openxmlformats.org/drawingml/2006/main" noChangeAspect="1"/>
+            </wp:cNvGraphicFramePr>
+            <a:graphic xmlns:a="http://schemas.openxmlformats.org/drawingml/2006/main">
+              <a:graphicData uri="http://schemas.openxmlformats.org/drawingml/2006/picture">
+                <pic:pic xmlns:pic="http://schemas.openxmlformats.org/drawingml/2006/picture">
+                  <pic:nvPicPr>
+                    <pic:cNvPr id="2016269044" name="Gambar 24" descr="Sebuah gambar berisi teks, simbol, logo, Font&#10;&#10;Konten yang dihasilkan AI mungkin salah."/>
+                    <pic:cNvPicPr/>
+                  </pic:nvPicPr>
+                  <pic:blipFill>
+                    <a:blip r:embed="rId6" cstate="print">
+                      <a:alphaModFix amt="5000"/>
+                      <a:extLst>
+                        <a:ext uri="{BEBA8EAE-BF5A-486C-A8C5-ECC9F3942E4B}">
+                          <a14:imgProps xmlns:a14="http://schemas.microsoft.com/office/drawing/2010/main">
+                            <a14:imgLayer r:embed="rId7">
+                              <a14:imgEffect>
+                                <a14:backgroundRemoval t="0" b="97555" l="3918" r="95243">
+                                  <a14:foregroundMark x1="37209" y1="7813" x2="37209" y2="7813"/>
+                                  <a14:foregroundMark x1="45000" y1="12148" x2="45000" y2="12148"/>
+                                  <a14:foregroundMark x1="53663" y1="14453" x2="53663" y2="14453"/>
+                                  <a14:foregroundMark x1="44593" y1="26406" x2="46919" y2="14648"/>
+                                  <a14:foregroundMark x1="46919" y1="14648" x2="62442" y2="20938"/>
+                                  <a14:foregroundMark x1="62442" y1="20938" x2="44942" y2="35938"/>
+                                  <a14:foregroundMark x1="44942" y1="35938" x2="55814" y2="29063"/>
+                                  <a14:foregroundMark x1="55814" y1="29063" x2="42907" y2="31172"/>
+                                  <a14:foregroundMark x1="42907" y1="31172" x2="45465" y2="22383"/>
+                                  <a14:foregroundMark x1="45465" y1="22383" x2="58314" y2="24023"/>
+                                  <a14:foregroundMark x1="58314" y1="24023" x2="63430" y2="26484"/>
+                                  <a14:foregroundMark x1="4571" y1="25329" x2="8862" y2="15235"/>
+                                  <a14:foregroundMark x1="8862" y1="15235" x2="41604" y2="6520"/>
+                                  <a14:foregroundMark x1="41604" y1="6520" x2="93190" y2="22194"/>
+                                  <a14:foregroundMark x1="93190" y1="22194" x2="92631" y2="30596"/>
+                                  <a14:foregroundMark x1="92631" y1="30596" x2="85634" y2="40878"/>
+                                  <a14:foregroundMark x1="85634" y1="40878" x2="71082" y2="46082"/>
+                                  <a14:foregroundMark x1="71082" y1="46082" x2="49627" y2="37680"/>
+                                  <a14:foregroundMark x1="49627" y1="37680" x2="63060" y2="25204"/>
+                                  <a14:foregroundMark x1="63060" y1="25204" x2="54851" y2="39875"/>
+                                  <a14:foregroundMark x1="54851" y1="39875" x2="54851" y2="31787"/>
+                                  <a14:foregroundMark x1="54851" y1="31787" x2="37780" y2="43448"/>
+                                  <a14:foregroundMark x1="37780" y1="43448" x2="50000" y2="30909"/>
+                                  <a14:foregroundMark x1="50000" y1="30909" x2="27239" y2="37116"/>
+                                  <a14:foregroundMark x1="27239" y1="37116" x2="41978" y2="27210"/>
+                                  <a14:foregroundMark x1="41978" y1="27210" x2="27519" y2="40063"/>
+                                  <a14:foregroundMark x1="27519" y1="40063" x2="24907" y2="26583"/>
+                                  <a14:foregroundMark x1="24907" y1="26583" x2="24907" y2="26583"/>
+                                  <a14:foregroundMark x1="30224" y1="10031" x2="7276" y2="20125"/>
+                                  <a14:foregroundMark x1="7276" y1="20125" x2="4104" y2="42194"/>
+                                  <a14:foregroundMark x1="28918" y1="19122" x2="15765" y2="28088"/>
+                                  <a14:foregroundMark x1="15765" y1="28088" x2="35075" y2="27273"/>
+                                  <a14:foregroundMark x1="35075" y1="27273" x2="19123" y2="41442"/>
+                                  <a14:foregroundMark x1="19123" y1="41442" x2="18470" y2="41818"/>
+                                  <a14:foregroundMark x1="13433" y1="26583" x2="11381" y2="35674"/>
+                                  <a14:foregroundMark x1="11381" y1="35674" x2="16325" y2="28715"/>
+                                  <a14:foregroundMark x1="16325" y1="28715" x2="16325" y2="28589"/>
+                                  <a14:foregroundMark x1="67351" y1="11223" x2="55690" y2="5392"/>
+                                  <a14:foregroundMark x1="55690" y1="5392" x2="44216" y2="3574"/>
+                                  <a14:foregroundMark x1="44216" y1="3574" x2="43657" y2="3887"/>
+                                  <a14:foregroundMark x1="49627" y1="1881" x2="64459" y2="5016"/>
+                                  <a14:foregroundMark x1="64459" y1="5016" x2="98787" y2="19498"/>
+                                  <a14:foregroundMark x1="98787" y1="19498" x2="92724" y2="29530"/>
+                                  <a14:foregroundMark x1="92724" y1="29530" x2="92257" y2="39248"/>
+                                  <a14:foregroundMark x1="92257" y1="39248" x2="62034" y2="35549"/>
+                                  <a14:foregroundMark x1="62034" y1="35549" x2="73414" y2="33542"/>
+                                  <a14:foregroundMark x1="73414" y1="33542" x2="81343" y2="28088"/>
+                                  <a14:foregroundMark x1="81343" y1="28088" x2="71642" y2="21379"/>
+                                  <a14:foregroundMark x1="71642" y1="21379" x2="71642" y2="20125"/>
+                                  <a14:foregroundMark x1="62500" y1="21379" x2="67631" y2="32727"/>
+                                  <a14:foregroundMark x1="67631" y1="32727" x2="78825" y2="36113"/>
+                                  <a14:foregroundMark x1="78825" y1="36113" x2="69123" y2="29467"/>
+                                  <a14:foregroundMark x1="69123" y1="29467" x2="92817" y2="32539"/>
+                                  <a14:foregroundMark x1="92817" y1="32539" x2="95243" y2="25266"/>
+                                  <a14:foregroundMark x1="92724" y1="30282" x2="92724" y2="30282"/>
+                                  <a14:foregroundMark x1="52239" y1="86270" x2="44963" y2="78683"/>
+                                  <a14:foregroundMark x1="44963" y1="78683" x2="55690" y2="87461"/>
+                                  <a14:foregroundMark x1="55690" y1="87461" x2="45429" y2="85141"/>
+                                  <a14:foregroundMark x1="45429" y1="85141" x2="58396" y2="87712"/>
+                                  <a14:foregroundMark x1="58396" y1="87712" x2="56996" y2="82069"/>
+                                  <a14:foregroundMark x1="72761" y1="83260" x2="23881" y2="81191"/>
+                                  <a14:foregroundMark x1="39832" y1="86897" x2="52052" y2="92414"/>
+                                  <a14:foregroundMark x1="63340" y1="86583" x2="51213" y2="93605"/>
+                                  <a14:foregroundMark x1="51213" y1="93605" x2="38340" y2="92288"/>
+                                  <a14:foregroundMark x1="38340" y1="92288" x2="37687" y2="91724"/>
+                                  <a14:foregroundMark x1="45616" y1="97555" x2="55131" y2="96050"/>
+                                  <a14:foregroundMark x1="49534" y1="0" x2="50466" y2="564"/>
+                                </a14:backgroundRemoval>
+                              </a14:imgEffect>
+                            </a14:imgLayer>
+                          </a14:imgProps>
+                        </a:ext>
+                        <a:ext uri="{28A0092B-C50C-407E-A947-70E740481C1C}">
+                          <a14:useLocalDpi xmlns:a14="http://schemas.microsoft.com/office/drawing/2010/main" val="0"/>
+                        </a:ext>
+                      </a:extLst>
+                    </a:blip>
+                    <a:stretch>
+                      <a:fillRect/>
+                    </a:stretch>
+                  </pic:blipFill>
+                  <pic:spPr>
+                    <a:xfrm>
+                      <a:off x="0" y="0"/>
+                      <a:ext cx="4156710" cy="6187440"/>
+                    </a:xfrm>
+                    <a:prstGeom prst="rect">
+                      <a:avLst/>
+                    </a:prstGeom>
+                  </pic:spPr>
+                </pic:pic>
+              </a:graphicData>
+            </a:graphic>
+            <wp14:sizeRelH relativeFrom="page">
+              <wp14:pctWidth>0</wp14:pctWidth>
+            </wp14:sizeRelH>
+            <wp14:sizeRelV relativeFrom="page">
+              <wp14:pctHeight>0</wp14:pctHeight>
+            </wp14:sizeRelV>
+          </wp:anchor>
+        </w:drawing>
+      </w:r>
+    </w:p>
+    <w:p>
+      <w:pPr>
+        <w:tabs>
+          <w:tab w:val="left" w:leader="dot" w:pos="9356"/>
+        </w:tabs>
+        <w:spacing w:after="0"/>
+        <w:rPr>
+          <w:lang w:val="id-ID"/>
+        </w:rPr>
+      </w:pPr>
+      <w:r>
+        <w:rPr>
+          <w:lang w:val="id-ID"/>
+        </w:rPr>
+        <w:t>Nama Lengkap :</w:t>
+      </w:r>
+      <w:r>
+        <w:rPr>
+          <w:lang w:val="id-ID"/>
+        </w:rPr>
+        <w:tab/>
+      </w:r>
+    </w:p>
+    <w:p>
+      <w:pPr>
+        <w:tabs>
+          <w:tab w:val="left" w:leader="dot" w:pos="9356"/>
+        </w:tabs>
+        <w:spacing w:after="0"/>
+        <w:rPr>
+          <w:lang w:val="id-ID"/>
+        </w:rPr>
+      </w:pPr>
+      <w:r>
+        <w:rPr>
+          <w:lang w:val="id-ID"/>
+        </w:rPr>
+        <w:t>Nama Panggilan :</w:t>
+      </w:r>
+      <w:r>
+        <w:rPr>
+          <w:lang w:val="id-ID"/>
+        </w:rPr>
+        <w:tab/>
+      </w:r>
+    </w:p>
+    <w:p>
+      <w:pPr>
+        <w:tabs>
+          <w:tab w:val="left" w:leader="dot" w:pos="9356"/>
+        </w:tabs>
+        <w:spacing w:after="0"/>
+        <w:rPr>
+          <w:lang w:val="id-ID"/>
+        </w:rPr>
+      </w:pPr>
+      <w:r>
+        <w:rPr>
+          <w:lang w:val="id-ID"/>
+        </w:rPr>
+        <w:t>Alamat :</w:t>
+      </w:r>
+      <w:r>
+        <w:rPr>
+          <w:lang w:val="id-ID"/>
+        </w:rPr>
+        <w:tab/>
+      </w:r>
+    </w:p>
+    <w:p>
+      <w:pPr>
+        <w:tabs>
+          <w:tab w:val="left" w:leader="dot" w:pos="9356"/>
+        </w:tabs>
+        <w:spacing w:after="0"/>
+        <w:rPr>
+          <w:lang w:val="id-ID"/>
+        </w:rPr>
+      </w:pPr>
+      <w:r>
+        <w:rPr>
+          <w:lang w:val="id-ID"/>
+        </w:rPr>
+        <w:t>Tempat Tanggal Lahir :</w:t>
+      </w:r>
+      <w:r>
+        <w:rPr>
+          <w:lang w:val="id-ID"/>
+        </w:rPr>
+        <w:tab/>
+      </w:r>
+    </w:p>
+    <w:p>
+      <w:pPr>
+        <w:tabs>
+          <w:tab w:val="left" w:leader="dot" w:pos="567"/>
+          <w:tab w:val="left" w:pos="3000"/>
+          <w:tab w:val="left" w:leader="dot" w:pos="9356"/>
+        </w:tabs>
+        <w:spacing w:after="0"/>
+        <w:rPr>
+          <w:lang w:val="id-ID"/>
+        </w:rPr>
+      </w:pPr>
+      <w:r>
+        <w:rPr>
+          <w:lang w:val="id-ID"/>
+        </w:rPr>
+        <w:t xml:space="preserve">Jenis Kelamin:......................... </w:t>
+      </w:r>
+      <w:r>
+        <w:rPr>
+          <w:lang w:val="id-ID"/>
+        </w:rPr>
+        <w:tab/>
+        <w:t>Golongan darah:</w:t>
+      </w:r>
+      <w:r>
+        <w:rPr>
+          <w:lang w:val="id-ID"/>
+        </w:rPr>
+        <w:tab/>
+      </w:r>
+    </w:p>
+    <w:p>
+      <w:pPr>
+        <w:tabs>
+          <w:tab w:val="left" w:leader="dot" w:pos="567"/>
+          <w:tab w:val="left" w:leader="dot" w:pos="9356"/>
+        </w:tabs>
+        <w:spacing w:after="0"/>
+        <w:rPr>
+          <w:lang w:val="id-ID"/>
+        </w:rPr>
+      </w:pPr>
+      <w:r>
+        <w:rPr>
+          <w:lang w:val="id-ID"/>
+        </w:rPr>
+        <w:t>Agama :</w:t>
+      </w:r>
+      <w:r>
+        <w:rPr>
+          <w:lang w:val="id-ID"/>
+        </w:rPr>
+        <w:tab/>
+      </w:r>
+    </w:p>
+    <w:p>
+      <w:pPr>
+        <w:tabs>
+          <w:tab w:val="left" w:pos="1701"/>
+          <w:tab w:val="left" w:leader="dot" w:pos="9356"/>
+        </w:tabs>
+        <w:spacing w:after="0"/>
+        <w:rPr>
+          <w:lang w:val="id-ID"/>
+        </w:rPr>
+      </w:pPr>
+      <w:r>
+        <w:rPr>
+          <w:lang w:val="id-ID"/>
+        </w:rPr>
+        <w:t>Pekerjaan Status : Menikah/Belum Menikah</w:t>
+      </w:r>
+    </w:p>
+    <w:p>
+      <w:pPr>
+        <w:tabs>
+          <w:tab w:val="left" w:leader="dot" w:pos="9356"/>
+        </w:tabs>
+        <w:spacing w:after="0"/>
+        <w:rPr>
+          <w:lang w:val="id-ID"/>
+        </w:rPr>
+      </w:pPr>
+      <w:r>
+        <w:rPr>
+          <w:lang w:val="id-ID"/>
+        </w:rPr>
+        <w:t>Nomer Telpon  :</w:t>
+      </w:r>
+      <w:r>
+        <w:rPr>
+          <w:lang w:val="id-ID"/>
+        </w:rPr>
+        <w:tab/>
+      </w:r>
+    </w:p>
+    <w:p>
+      <w:pPr>
+        <w:tabs>
+          <w:tab w:val="left" w:leader="dot" w:pos="9356"/>
+        </w:tabs>
+        <w:spacing w:after="0"/>
+        <w:rPr>
+          <w:lang w:val="id-ID"/>
+        </w:rPr>
+      </w:pPr>
+    </w:p>
+    <w:p>
+      <w:pPr>
+        <w:tabs>
+          <w:tab w:val="left" w:leader="dot" w:pos="9356"/>
+        </w:tabs>
+        <w:spacing w:after="0"/>
+        <w:rPr>
+          <w:lang w:val="id-ID"/>
+        </w:rPr>
+      </w:pPr>
+      <w:r>
+        <w:rPr>
+          <w:lang w:val="id-ID"/>
+        </w:rPr>
+        <w:t>Pengalaman OperasiVertical :</w:t>
+      </w:r>
+      <w:r>
+        <w:rPr>
+          <w:lang w:val="id-ID"/>
+        </w:rPr>
+        <w:tab/>
+      </w:r>
+    </w:p>
+    <w:p>
+      <w:pPr>
+        <w:tabs>
+          <w:tab w:val="left" w:leader="dot" w:pos="9356"/>
+        </w:tabs>
+        <w:spacing w:after="0"/>
+        <w:rPr>
+          <w:lang w:val="id-ID"/>
+        </w:rPr>
+      </w:pPr>
+      <w:r>
+        <w:rPr>
+          <w:lang w:val="id-ID"/>
+        </w:rPr>
+        <w:tab/>
+      </w:r>
+    </w:p>
+    <w:p>
+      <w:pPr>
+        <w:tabs>
+          <w:tab w:val="left" w:leader="dot" w:pos="9356"/>
+        </w:tabs>
+        <w:spacing w:after="0"/>
+        <w:rPr>
+          <w:lang w:val="id-ID"/>
+        </w:rPr>
+      </w:pPr>
+      <w:r>
+        <w:rPr>
+          <w:lang w:val="id-ID"/>
+        </w:rPr>
+        <w:tab/>
+      </w:r>
+    </w:p>
+    <w:p>
+      <w:pPr>
+        <w:tabs>
+          <w:tab w:val="left" w:leader="dot" w:pos="9356"/>
+        </w:tabs>
+        <w:spacing w:after="0"/>
+        <w:rPr>
+          <w:lang w:val="id-ID"/>
+        </w:rPr>
+      </w:pPr>
+      <w:r>
+        <w:rPr>
+          <w:lang w:val="id-ID"/>
+        </w:rPr>
+        <w:tab/>
+      </w:r>
+    </w:p>
+    <w:p>
+      <w:pPr>
+        <w:tabs>
+          <w:tab w:val="left" w:leader="dot" w:pos="9356"/>
+        </w:tabs>
+        <w:spacing w:after="0"/>
+        <w:rPr>
+          <w:lang w:val="id-ID"/>
+        </w:rPr>
+      </w:pPr>
+      <w:r>
+        <w:rPr>
+          <w:lang w:val="id-ID"/>
+        </w:rPr>
+        <w:tab/>
+      </w:r>
+    </w:p>
+    <w:p>
+      <w:pPr>
+        <w:tabs>
+          <w:tab w:val="left" w:leader="dot" w:pos="9356"/>
+        </w:tabs>
+        <w:spacing w:after="0"/>
+        <w:rPr>
+          <w:lang w:val="id-ID"/>
+        </w:rPr>
+      </w:pPr>
+    </w:p>
+    <w:p>
+      <w:pPr>
+        <w:tabs>
+          <w:tab w:val="left" w:leader="dot" w:pos="9356"/>
+        </w:tabs>
+        <w:spacing w:after="0"/>
+        <w:rPr>
+          <w:lang w:val="id-ID"/>
+        </w:rPr>
+      </w:pPr>
+      <w:r>
+        <w:rPr>
+          <w:lang w:val="id-ID"/>
+        </w:rPr>
+        <w:t>Penyakit Yang Pernah di Derita :</w:t>
+      </w:r>
+      <w:r>
+        <w:rPr>
+          <w:lang w:val="id-ID"/>
+        </w:rPr>
+        <w:tab/>
+      </w:r>
+    </w:p>
+    <w:p>
+      <w:pPr>
+        <w:tabs>
+          <w:tab w:val="left" w:leader="dot" w:pos="9356"/>
+        </w:tabs>
+        <w:spacing w:after="0"/>
+        <w:rPr>
+          <w:lang w:val="id-ID"/>
+        </w:rPr>
+      </w:pPr>
+      <w:r>
+        <w:rPr>
+          <w:lang w:val="id-ID"/>
+        </w:rPr>
+        <w:tab/>
+      </w:r>
+    </w:p>
+    <w:p>
+      <w:pPr>
+        <w:tabs>
+          <w:tab w:val="left" w:leader="dot" w:pos="9356"/>
+        </w:tabs>
+        <w:spacing w:after="0"/>
+        <w:rPr>
+          <w:lang w:val="id-ID"/>
+        </w:rPr>
+      </w:pPr>
+      <w:r>
+        <w:rPr>
+          <w:lang w:val="id-ID"/>
+        </w:rPr>
+        <w:tab/>
+      </w:r>
+    </w:p>
+    <w:p>
+      <w:pPr>
+        <w:tabs>
+          <w:tab w:val="left" w:leader="dot" w:pos="9356"/>
+        </w:tabs>
+        <w:spacing w:after="0"/>
+        <w:rPr>
+          <w:lang w:val="id-ID"/>
+        </w:rPr>
+      </w:pPr>
+      <w:r>
+        <w:rPr>
+          <w:lang w:val="id-ID"/>
+        </w:rPr>
+        <w:tab/>
+      </w:r>
+    </w:p>
+    <w:p>
+      <w:pPr>
+        <w:tabs>
+          <w:tab w:val="left" w:leader="dot" w:pos="9356"/>
+        </w:tabs>
+        <w:spacing w:after="0"/>
+        <w:rPr>
+          <w:lang w:val="id-ID"/>
+        </w:rPr>
+      </w:pPr>
+      <w:r>
+        <w:rPr>
+          <w:lang w:val="id-ID"/>
+        </w:rPr>
+        <w:tab/>
+      </w:r>
+    </w:p>
+    <w:p>
+      <w:pPr>
+        <w:tabs>
+          <w:tab w:val="left" w:leader="dot" w:pos="9356"/>
+        </w:tabs>
+        <w:spacing w:after="0"/>
+        <w:rPr>
+          <w:lang w:val="id-ID"/>
+        </w:rPr>
+      </w:pPr>
+    </w:p>
+    <w:p>
+      <w:pPr>
+        <w:tabs>
+          <w:tab w:val="left" w:leader="dot" w:pos="9356"/>
+        </w:tabs>
+        <w:spacing w:after="0"/>
+        <w:rPr>
+          <w:lang w:val="id-ID"/>
+        </w:rPr>
+      </w:pPr>
+      <w:r>
+        <w:rPr>
+          <w:lang w:val="id-ID"/>
+        </w:rPr>
+        <w:t>Data Instansi (Jika Ada):</w:t>
+      </w:r>
+      <w:r>
+        <w:rPr>
+          <w:lang w:val="id-ID"/>
+        </w:rPr>
+        <w:tab/>
+      </w:r>
+    </w:p>
+    <w:p>
+      <w:pPr>
+        <w:tabs>
+          <w:tab w:val="left" w:leader="dot" w:pos="9356"/>
+        </w:tabs>
+        <w:spacing w:after="0"/>
+        <w:rPr>
+          <w:lang w:val="id-ID"/>
+        </w:rPr>
+      </w:pPr>
+      <w:r>
+        <w:rPr>
+          <w:lang w:val="id-ID"/>
+        </w:rPr>
+        <w:t>Nama Instansi:</w:t>
+      </w:r>
+      <w:r>
+        <w:rPr>
+          <w:lang w:val="id-ID"/>
+        </w:rPr>
+        <w:tab/>
+      </w:r>
+    </w:p>
+    <w:p>
+      <w:pPr>
+        <w:tabs>
+          <w:tab w:val="left" w:leader="dot" w:pos="9356"/>
+        </w:tabs>
+        <w:spacing w:after="0"/>
+        <w:rPr>
+          <w:lang w:val="id-ID"/>
+        </w:rPr>
+      </w:pPr>
+      <w:r>
+        <w:rPr>
+          <w:lang w:val="id-ID"/>
+        </w:rPr>
+        <w:t>Alamat:</w:t>
+      </w:r>
+      <w:r>
+        <w:rPr>
+          <w:lang w:val="id-ID"/>
+        </w:rPr>
+        <w:tab/>
+      </w:r>
+    </w:p>
+    <w:p>
+      <w:pPr>
+        <w:tabs>
+          <w:tab w:val="left" w:leader="dot" w:pos="9356"/>
+        </w:tabs>
+        <w:spacing w:after="0"/>
+        <w:rPr>
+          <w:lang w:val="id-ID"/>
+        </w:rPr>
+      </w:pPr>
+      <w:r>
+        <w:rPr>
+          <w:lang w:val="id-ID"/>
+        </w:rPr>
+        <w:t>Telpon:</w:t>
+      </w:r>
+      <w:r>
+        <w:rPr>
+          <w:lang w:val="id-ID"/>
+        </w:rPr>
+        <w:tab/>
+      </w:r>
     </w:p>
     <w:p>
       <w:pPr>
@@ -38,15 +684,142 @@
       </w:pPr>
       <w:r>
         <w:rPr>
-          <w:lang w:val="id-ID"/>
-        </w:rPr>
-        <w:t>Nama Lengkap :</w:t>
-      </w:r>
-      <w:r>
-        <w:rPr>
-          <w:lang w:val="id-ID"/>
-        </w:rPr>
-        <w:tab/>
+          <w:noProof/>
+        </w:rPr>
+        <w:lastRenderedPageBreak/>
+        <w:drawing>
+          <wp:anchor distT="0" distB="0" distL="114300" distR="114300" simplePos="0" relativeHeight="251665408" behindDoc="1" locked="0" layoutInCell="1" allowOverlap="1" wp14:anchorId="40B96D8D" wp14:editId="2790EBBB">
+            <wp:simplePos x="0" y="0"/>
+            <wp:positionH relativeFrom="margin">
+              <wp:align>center</wp:align>
+            </wp:positionH>
+            <wp:positionV relativeFrom="paragraph">
+              <wp:posOffset>227965</wp:posOffset>
+            </wp:positionV>
+            <wp:extent cx="4156768" cy="6187440"/>
+            <wp:effectExtent l="0" t="0" r="0" b="3810"/>
+            <wp:wrapNone/>
+            <wp:docPr id="2016269044" name="Gambar 24" descr="Sebuah gambar berisi teks, simbol, logo, Font&#10;&#10;Konten yang dihasilkan AI mungkin salah."/>
+            <wp:cNvGraphicFramePr>
+              <a:graphicFrameLocks xmlns:a="http://schemas.openxmlformats.org/drawingml/2006/main" noChangeAspect="1"/>
+            </wp:cNvGraphicFramePr>
+            <a:graphic xmlns:a="http://schemas.openxmlformats.org/drawingml/2006/main">
+              <a:graphicData uri="http://schemas.openxmlformats.org/drawingml/2006/picture">
+                <pic:pic xmlns:pic="http://schemas.openxmlformats.org/drawingml/2006/picture">
+                  <pic:nvPicPr>
+                    <pic:cNvPr id="2016269044" name="Gambar 24" descr="Sebuah gambar berisi teks, simbol, logo, Font&#10;&#10;Konten yang dihasilkan AI mungkin salah."/>
+                    <pic:cNvPicPr/>
+                  </pic:nvPicPr>
+                  <pic:blipFill>
+                    <a:blip r:embed="rId6" cstate="print">
+                      <a:alphaModFix amt="5000"/>
+                      <a:extLst>
+                        <a:ext uri="{BEBA8EAE-BF5A-486C-A8C5-ECC9F3942E4B}">
+                          <a14:imgProps xmlns:a14="http://schemas.microsoft.com/office/drawing/2010/main">
+                            <a14:imgLayer r:embed="rId7">
+                              <a14:imgEffect>
+                                <a14:backgroundRemoval t="0" b="97555" l="3918" r="95243">
+                                  <a14:foregroundMark x1="37209" y1="7813" x2="37209" y2="7813"/>
+                                  <a14:foregroundMark x1="45000" y1="12148" x2="45000" y2="12148"/>
+                                  <a14:foregroundMark x1="53663" y1="14453" x2="53663" y2="14453"/>
+                                  <a14:foregroundMark x1="44593" y1="26406" x2="46919" y2="14648"/>
+                                  <a14:foregroundMark x1="46919" y1="14648" x2="62442" y2="20938"/>
+                                  <a14:foregroundMark x1="62442" y1="20938" x2="44942" y2="35938"/>
+                                  <a14:foregroundMark x1="44942" y1="35938" x2="55814" y2="29063"/>
+                                  <a14:foregroundMark x1="55814" y1="29063" x2="42907" y2="31172"/>
+                                  <a14:foregroundMark x1="42907" y1="31172" x2="45465" y2="22383"/>
+                                  <a14:foregroundMark x1="45465" y1="22383" x2="58314" y2="24023"/>
+                                  <a14:foregroundMark x1="58314" y1="24023" x2="63430" y2="26484"/>
+                                  <a14:foregroundMark x1="4571" y1="25329" x2="8862" y2="15235"/>
+                                  <a14:foregroundMark x1="8862" y1="15235" x2="41604" y2="6520"/>
+                                  <a14:foregroundMark x1="41604" y1="6520" x2="93190" y2="22194"/>
+                                  <a14:foregroundMark x1="93190" y1="22194" x2="92631" y2="30596"/>
+                                  <a14:foregroundMark x1="92631" y1="30596" x2="85634" y2="40878"/>
+                                  <a14:foregroundMark x1="85634" y1="40878" x2="71082" y2="46082"/>
+                                  <a14:foregroundMark x1="71082" y1="46082" x2="49627" y2="37680"/>
+                                  <a14:foregroundMark x1="49627" y1="37680" x2="63060" y2="25204"/>
+                                  <a14:foregroundMark x1="63060" y1="25204" x2="54851" y2="39875"/>
+                                  <a14:foregroundMark x1="54851" y1="39875" x2="54851" y2="31787"/>
+                                  <a14:foregroundMark x1="54851" y1="31787" x2="37780" y2="43448"/>
+                                  <a14:foregroundMark x1="37780" y1="43448" x2="50000" y2="30909"/>
+                                  <a14:foregroundMark x1="50000" y1="30909" x2="27239" y2="37116"/>
+                                  <a14:foregroundMark x1="27239" y1="37116" x2="41978" y2="27210"/>
+                                  <a14:foregroundMark x1="41978" y1="27210" x2="27519" y2="40063"/>
+                                  <a14:foregroundMark x1="27519" y1="40063" x2="24907" y2="26583"/>
+                                  <a14:foregroundMark x1="24907" y1="26583" x2="24907" y2="26583"/>
+                                  <a14:foregroundMark x1="30224" y1="10031" x2="7276" y2="20125"/>
+                                  <a14:foregroundMark x1="7276" y1="20125" x2="4104" y2="42194"/>
+                                  <a14:foregroundMark x1="28918" y1="19122" x2="15765" y2="28088"/>
+                                  <a14:foregroundMark x1="15765" y1="28088" x2="35075" y2="27273"/>
+                                  <a14:foregroundMark x1="35075" y1="27273" x2="19123" y2="41442"/>
+                                  <a14:foregroundMark x1="19123" y1="41442" x2="18470" y2="41818"/>
+                                  <a14:foregroundMark x1="13433" y1="26583" x2="11381" y2="35674"/>
+                                  <a14:foregroundMark x1="11381" y1="35674" x2="16325" y2="28715"/>
+                                  <a14:foregroundMark x1="16325" y1="28715" x2="16325" y2="28589"/>
+                                  <a14:foregroundMark x1="67351" y1="11223" x2="55690" y2="5392"/>
+                                  <a14:foregroundMark x1="55690" y1="5392" x2="44216" y2="3574"/>
+                                  <a14:foregroundMark x1="44216" y1="3574" x2="43657" y2="3887"/>
+                                  <a14:foregroundMark x1="49627" y1="1881" x2="64459" y2="5016"/>
+                                  <a14:foregroundMark x1="64459" y1="5016" x2="98787" y2="19498"/>
+                                  <a14:foregroundMark x1="98787" y1="19498" x2="92724" y2="29530"/>
+                                  <a14:foregroundMark x1="92724" y1="29530" x2="92257" y2="39248"/>
+                                  <a14:foregroundMark x1="92257" y1="39248" x2="62034" y2="35549"/>
+                                  <a14:foregroundMark x1="62034" y1="35549" x2="73414" y2="33542"/>
+                                  <a14:foregroundMark x1="73414" y1="33542" x2="81343" y2="28088"/>
+                                  <a14:foregroundMark x1="81343" y1="28088" x2="71642" y2="21379"/>
+                                  <a14:foregroundMark x1="71642" y1="21379" x2="71642" y2="20125"/>
+                                  <a14:foregroundMark x1="62500" y1="21379" x2="67631" y2="32727"/>
+                                  <a14:foregroundMark x1="67631" y1="32727" x2="78825" y2="36113"/>
+                                  <a14:foregroundMark x1="78825" y1="36113" x2="69123" y2="29467"/>
+                                  <a14:foregroundMark x1="69123" y1="29467" x2="92817" y2="32539"/>
+                                  <a14:foregroundMark x1="92817" y1="32539" x2="95243" y2="25266"/>
+                                  <a14:foregroundMark x1="92724" y1="30282" x2="92724" y2="30282"/>
+                                  <a14:foregroundMark x1="52239" y1="86270" x2="44963" y2="78683"/>
+                                  <a14:foregroundMark x1="44963" y1="78683" x2="55690" y2="87461"/>
+                                  <a14:foregroundMark x1="55690" y1="87461" x2="45429" y2="85141"/>
+                                  <a14:foregroundMark x1="45429" y1="85141" x2="58396" y2="87712"/>
+                                  <a14:foregroundMark x1="58396" y1="87712" x2="56996" y2="82069"/>
+                                  <a14:foregroundMark x1="72761" y1="83260" x2="23881" y2="81191"/>
+                                  <a14:foregroundMark x1="39832" y1="86897" x2="52052" y2="92414"/>
+                                  <a14:foregroundMark x1="63340" y1="86583" x2="51213" y2="93605"/>
+                                  <a14:foregroundMark x1="51213" y1="93605" x2="38340" y2="92288"/>
+                                  <a14:foregroundMark x1="38340" y1="92288" x2="37687" y2="91724"/>
+                                  <a14:foregroundMark x1="45616" y1="97555" x2="55131" y2="96050"/>
+                                  <a14:foregroundMark x1="49534" y1="0" x2="50466" y2="564"/>
+                                </a14:backgroundRemoval>
+                              </a14:imgEffect>
+                            </a14:imgLayer>
+                          </a14:imgProps>
+                        </a:ext>
+                        <a:ext uri="{28A0092B-C50C-407E-A947-70E740481C1C}">
+                          <a14:useLocalDpi xmlns:a14="http://schemas.microsoft.com/office/drawing/2010/main" val="0"/>
+                        </a:ext>
+                      </a:extLst>
+                    </a:blip>
+                    <a:stretch>
+                      <a:fillRect/>
+                    </a:stretch>
+                  </pic:blipFill>
+                  <pic:spPr>
+                    <a:xfrm>
+                      <a:off x="0" y="0"/>
+                      <a:ext cx="4156768" cy="6187440"/>
+                    </a:xfrm>
+                    <a:prstGeom prst="rect">
+                      <a:avLst/>
+                    </a:prstGeom>
+                  </pic:spPr>
+                </pic:pic>
+              </a:graphicData>
+            </a:graphic>
+            <wp14:sizeRelH relativeFrom="page">
+              <wp14:pctWidth>0</wp14:pctWidth>
+            </wp14:sizeRelH>
+            <wp14:sizeRelV relativeFrom="page">
+              <wp14:pctHeight>0</wp14:pctHeight>
+            </wp14:sizeRelV>
+          </wp:anchor>
+        </w:drawing>
       </w:r>
     </w:p>
     <w:p>
@@ -64,7 +837,24 @@
         <w:rPr>
           <w:lang w:val="id-ID"/>
         </w:rPr>
-        <w:t>Nama Panggilan :</w:t>
+        <w:t>Alamat/Nomer Kontak yang bisa di hubungi dalam keadaandarurat :</w:t>
+      </w:r>
+    </w:p>
+    <w:p>
+      <w:pPr>
+        <w:tabs>
+          <w:tab w:val="left" w:leader="dot" w:pos="9356"/>
+        </w:tabs>
+        <w:spacing w:after="0"/>
+        <w:rPr>
+          <w:lang w:val="id-ID"/>
+        </w:rPr>
+      </w:pPr>
+      <w:r>
+        <w:rPr>
+          <w:lang w:val="id-ID"/>
+        </w:rPr>
+        <w:t>Nama:</w:t>
       </w:r>
       <w:r>
         <w:rPr>
@@ -76,19 +866,18 @@
     <w:p>
       <w:pPr>
         <w:tabs>
-          <w:tab w:val="left" w:leader="dot" w:pos="7938"/>
-          <w:tab w:val="right" w:leader="dot" w:pos="8505"/>
-        </w:tabs>
-        <w:spacing w:after="0"/>
-        <w:rPr>
-          <w:lang w:val="id-ID"/>
-        </w:rPr>
-      </w:pPr>
-      <w:r>
-        <w:rPr>
-          <w:lang w:val="id-ID"/>
-        </w:rPr>
-        <w:t>Alamat :</w:t>
+          <w:tab w:val="left" w:leader="dot" w:pos="9356"/>
+        </w:tabs>
+        <w:spacing w:after="0"/>
+        <w:rPr>
+          <w:lang w:val="id-ID"/>
+        </w:rPr>
+      </w:pPr>
+      <w:r>
+        <w:rPr>
+          <w:lang w:val="id-ID"/>
+        </w:rPr>
+        <w:t>Hubungan Keluarga:</w:t>
       </w:r>
       <w:r>
         <w:rPr>
@@ -100,583 +889,7 @@
     <w:p>
       <w:pPr>
         <w:tabs>
-          <w:tab w:val="left" w:leader="dot" w:pos="7938"/>
-          <w:tab w:val="right" w:leader="dot" w:pos="8505"/>
-        </w:tabs>
-        <w:spacing w:after="0"/>
-        <w:rPr>
-          <w:lang w:val="id-ID"/>
-        </w:rPr>
-      </w:pPr>
-      <w:r>
-        <w:rPr>
-          <w:lang w:val="id-ID"/>
-        </w:rPr>
-        <w:t>Tempat Tanggal Lahir :</w:t>
-      </w:r>
-      <w:r>
-        <w:rPr>
-          <w:lang w:val="id-ID"/>
-        </w:rPr>
-        <w:tab/>
-      </w:r>
-    </w:p>
-    <w:p>
-      <w:pPr>
-        <w:tabs>
-          <w:tab w:val="left" w:leader="dot" w:pos="567"/>
-          <w:tab w:val="left" w:pos="3000"/>
-          <w:tab w:val="left" w:leader="dot" w:pos="7938"/>
-          <w:tab w:val="right" w:leader="dot" w:pos="8505"/>
-        </w:tabs>
-        <w:spacing w:after="0"/>
-        <w:rPr>
-          <w:lang w:val="id-ID"/>
-        </w:rPr>
-      </w:pPr>
-      <w:r>
-        <w:rPr>
-          <w:lang w:val="id-ID"/>
-        </w:rPr>
-        <w:t xml:space="preserve">Jenis Kelamin:......................... </w:t>
-      </w:r>
-      <w:r>
-        <w:rPr>
-          <w:lang w:val="id-ID"/>
-        </w:rPr>
-        <w:tab/>
-        <w:t>Golongan darah:</w:t>
-      </w:r>
-      <w:r>
-        <w:rPr>
-          <w:lang w:val="id-ID"/>
-        </w:rPr>
-        <w:tab/>
-      </w:r>
-    </w:p>
-    <w:p>
-      <w:pPr>
-        <w:tabs>
-          <w:tab w:val="left" w:leader="dot" w:pos="567"/>
-          <w:tab w:val="left" w:leader="dot" w:pos="7938"/>
-          <w:tab w:val="right" w:leader="dot" w:pos="8505"/>
-        </w:tabs>
-        <w:spacing w:after="0"/>
-        <w:rPr>
-          <w:lang w:val="id-ID"/>
-        </w:rPr>
-      </w:pPr>
-      <w:r>
-        <w:rPr>
-          <w:lang w:val="id-ID"/>
-        </w:rPr>
-        <w:t>Agama :</w:t>
-      </w:r>
-      <w:r>
-        <w:rPr>
-          <w:lang w:val="id-ID"/>
-        </w:rPr>
-        <w:tab/>
-      </w:r>
-    </w:p>
-    <w:p>
-      <w:pPr>
-        <w:tabs>
-          <w:tab w:val="left" w:pos="1701"/>
-          <w:tab w:val="left" w:leader="dot" w:pos="7938"/>
-          <w:tab w:val="right" w:leader="dot" w:pos="8505"/>
-        </w:tabs>
-        <w:spacing w:after="0"/>
-        <w:rPr>
-          <w:lang w:val="id-ID"/>
-        </w:rPr>
-      </w:pPr>
-      <w:r>
-        <w:rPr>
-          <w:lang w:val="id-ID"/>
-        </w:rPr>
-        <w:t>Pekerjaan Status : Menikah/Belum Menikah</w:t>
-      </w:r>
-    </w:p>
-    <w:p>
-      <w:pPr>
-        <w:tabs>
-          <w:tab w:val="left" w:leader="dot" w:pos="7938"/>
-          <w:tab w:val="right" w:leader="dot" w:pos="8505"/>
-        </w:tabs>
-        <w:spacing w:after="0"/>
-        <w:rPr>
-          <w:lang w:val="id-ID"/>
-        </w:rPr>
-      </w:pPr>
-      <w:r>
-        <w:rPr>
-          <w:lang w:val="id-ID"/>
-        </w:rPr>
-        <w:t>Nomer Telpon  :</w:t>
-      </w:r>
-      <w:r>
-        <w:rPr>
-          <w:lang w:val="id-ID"/>
-        </w:rPr>
-        <w:tab/>
-      </w:r>
-    </w:p>
-    <w:p>
-      <w:pPr>
-        <w:tabs>
-          <w:tab w:val="left" w:leader="dot" w:pos="7938"/>
-          <w:tab w:val="right" w:leader="dot" w:pos="8505"/>
-        </w:tabs>
-        <w:spacing w:after="0"/>
-        <w:rPr>
-          <w:lang w:val="id-ID"/>
-        </w:rPr>
-      </w:pPr>
-    </w:p>
-    <w:p>
-      <w:pPr>
-        <w:tabs>
-          <w:tab w:val="left" w:leader="dot" w:pos="7938"/>
-          <w:tab w:val="right" w:leader="dot" w:pos="8505"/>
-        </w:tabs>
-        <w:spacing w:after="0"/>
-        <w:rPr>
-          <w:lang w:val="id-ID"/>
-        </w:rPr>
-      </w:pPr>
-      <w:r>
-        <w:rPr>
-          <w:lang w:val="id-ID"/>
-        </w:rPr>
-        <w:t>Pengalaman OperasiVertical :</w:t>
-      </w:r>
-      <w:r>
-        <w:rPr>
-          <w:lang w:val="id-ID"/>
-        </w:rPr>
-        <w:tab/>
-      </w:r>
-    </w:p>
-    <w:p>
-      <w:pPr>
-        <w:tabs>
-          <w:tab w:val="left" w:leader="dot" w:pos="7938"/>
-          <w:tab w:val="right" w:leader="dot" w:pos="8505"/>
-        </w:tabs>
-        <w:spacing w:after="0"/>
-        <w:rPr>
-          <w:lang w:val="id-ID"/>
-        </w:rPr>
-      </w:pPr>
-      <w:r>
-        <w:rPr>
-          <w:lang w:val="id-ID"/>
-        </w:rPr>
-        <w:tab/>
-      </w:r>
-    </w:p>
-    <w:p>
-      <w:pPr>
-        <w:tabs>
-          <w:tab w:val="left" w:leader="dot" w:pos="7938"/>
-          <w:tab w:val="right" w:leader="dot" w:pos="8505"/>
-        </w:tabs>
-        <w:spacing w:after="0"/>
-        <w:rPr>
-          <w:lang w:val="id-ID"/>
-        </w:rPr>
-      </w:pPr>
-      <w:r>
-        <w:rPr>
-          <w:lang w:val="id-ID"/>
-        </w:rPr>
-        <w:tab/>
-      </w:r>
-    </w:p>
-    <w:p>
-      <w:pPr>
-        <w:tabs>
-          <w:tab w:val="left" w:leader="dot" w:pos="7938"/>
-          <w:tab w:val="right" w:leader="dot" w:pos="8505"/>
-        </w:tabs>
-        <w:spacing w:after="0"/>
-        <w:rPr>
-          <w:lang w:val="id-ID"/>
-        </w:rPr>
-      </w:pPr>
-      <w:r>
-        <w:rPr>
-          <w:lang w:val="id-ID"/>
-        </w:rPr>
-        <w:tab/>
-      </w:r>
-    </w:p>
-    <w:p>
-      <w:pPr>
-        <w:tabs>
-          <w:tab w:val="left" w:leader="dot" w:pos="7938"/>
-          <w:tab w:val="right" w:leader="dot" w:pos="8505"/>
-        </w:tabs>
-        <w:spacing w:after="0"/>
-        <w:rPr>
-          <w:lang w:val="id-ID"/>
-        </w:rPr>
-      </w:pPr>
-      <w:r>
-        <w:rPr>
-          <w:lang w:val="id-ID"/>
-        </w:rPr>
-        <w:tab/>
-      </w:r>
-    </w:p>
-    <w:p>
-      <w:pPr>
-        <w:tabs>
-          <w:tab w:val="left" w:leader="dot" w:pos="7938"/>
-          <w:tab w:val="right" w:leader="dot" w:pos="8505"/>
-        </w:tabs>
-        <w:spacing w:after="0"/>
-        <w:rPr>
-          <w:lang w:val="id-ID"/>
-        </w:rPr>
-      </w:pPr>
-    </w:p>
-    <w:p>
-      <w:pPr>
-        <w:tabs>
-          <w:tab w:val="left" w:leader="dot" w:pos="7938"/>
-          <w:tab w:val="right" w:leader="dot" w:pos="8505"/>
-        </w:tabs>
-        <w:spacing w:after="0"/>
-        <w:rPr>
-          <w:lang w:val="id-ID"/>
-        </w:rPr>
-      </w:pPr>
-      <w:r>
-        <w:rPr>
-          <w:lang w:val="id-ID"/>
-        </w:rPr>
-        <w:t>Penyakit Yang Pernah di Derita :</w:t>
-      </w:r>
-      <w:r>
-        <w:rPr>
-          <w:lang w:val="id-ID"/>
-        </w:rPr>
-        <w:tab/>
-      </w:r>
-    </w:p>
-    <w:p>
-      <w:pPr>
-        <w:tabs>
-          <w:tab w:val="left" w:leader="dot" w:pos="7938"/>
-          <w:tab w:val="right" w:leader="dot" w:pos="8505"/>
-        </w:tabs>
-        <w:spacing w:after="0"/>
-        <w:rPr>
-          <w:lang w:val="id-ID"/>
-        </w:rPr>
-      </w:pPr>
-      <w:r>
-        <w:rPr>
-          <w:lang w:val="id-ID"/>
-        </w:rPr>
-        <w:tab/>
-      </w:r>
-    </w:p>
-    <w:p>
-      <w:pPr>
-        <w:tabs>
-          <w:tab w:val="left" w:leader="dot" w:pos="7938"/>
-          <w:tab w:val="right" w:leader="dot" w:pos="8505"/>
-        </w:tabs>
-        <w:spacing w:after="0"/>
-        <w:rPr>
-          <w:lang w:val="id-ID"/>
-        </w:rPr>
-      </w:pPr>
-      <w:r>
-        <w:rPr>
-          <w:lang w:val="id-ID"/>
-        </w:rPr>
-        <w:tab/>
-      </w:r>
-    </w:p>
-    <w:p>
-      <w:pPr>
-        <w:tabs>
-          <w:tab w:val="left" w:leader="dot" w:pos="7938"/>
-          <w:tab w:val="right" w:leader="dot" w:pos="8505"/>
-        </w:tabs>
-        <w:spacing w:after="0"/>
-        <w:rPr>
-          <w:lang w:val="id-ID"/>
-        </w:rPr>
-      </w:pPr>
-      <w:r>
-        <w:rPr>
-          <w:lang w:val="id-ID"/>
-        </w:rPr>
-        <w:tab/>
-      </w:r>
-    </w:p>
-    <w:p>
-      <w:pPr>
-        <w:tabs>
-          <w:tab w:val="left" w:leader="dot" w:pos="7938"/>
-          <w:tab w:val="right" w:leader="dot" w:pos="8505"/>
-        </w:tabs>
-        <w:spacing w:after="0"/>
-        <w:rPr>
-          <w:lang w:val="id-ID"/>
-        </w:rPr>
-      </w:pPr>
-      <w:r>
-        <w:rPr>
-          <w:lang w:val="id-ID"/>
-        </w:rPr>
-        <w:tab/>
-      </w:r>
-    </w:p>
-    <w:p>
-      <w:pPr>
-        <w:tabs>
-          <w:tab w:val="left" w:leader="dot" w:pos="7938"/>
-          <w:tab w:val="right" w:leader="dot" w:pos="8505"/>
-        </w:tabs>
-        <w:spacing w:after="0"/>
-        <w:rPr>
-          <w:lang w:val="id-ID"/>
-        </w:rPr>
-      </w:pPr>
-    </w:p>
-    <w:p>
-      <w:pPr>
-        <w:tabs>
-          <w:tab w:val="left" w:leader="dot" w:pos="7938"/>
-          <w:tab w:val="right" w:leader="dot" w:pos="8505"/>
-        </w:tabs>
-        <w:spacing w:after="0"/>
-        <w:rPr>
-          <w:lang w:val="id-ID"/>
-        </w:rPr>
-      </w:pPr>
-      <w:r>
-        <w:rPr>
-          <w:lang w:val="id-ID"/>
-        </w:rPr>
-        <w:t>Data Instansi (Jika Ada):</w:t>
-      </w:r>
-      <w:r>
-        <w:rPr>
-          <w:lang w:val="id-ID"/>
-        </w:rPr>
-        <w:tab/>
-      </w:r>
-    </w:p>
-    <w:p>
-      <w:pPr>
-        <w:tabs>
-          <w:tab w:val="left" w:leader="dot" w:pos="7938"/>
-          <w:tab w:val="right" w:leader="dot" w:pos="8505"/>
-        </w:tabs>
-        <w:spacing w:after="0"/>
-        <w:rPr>
-          <w:lang w:val="id-ID"/>
-        </w:rPr>
-      </w:pPr>
-      <w:r>
-        <w:rPr>
-          <w:lang w:val="id-ID"/>
-        </w:rPr>
-        <w:t>Nama Instansi:</w:t>
-      </w:r>
-      <w:r>
-        <w:rPr>
-          <w:lang w:val="id-ID"/>
-        </w:rPr>
-        <w:tab/>
-      </w:r>
-    </w:p>
-    <w:p>
-      <w:pPr>
-        <w:tabs>
-          <w:tab w:val="left" w:leader="dot" w:pos="7938"/>
-          <w:tab w:val="right" w:leader="dot" w:pos="8505"/>
-        </w:tabs>
-        <w:spacing w:after="0"/>
-        <w:rPr>
-          <w:lang w:val="id-ID"/>
-        </w:rPr>
-      </w:pPr>
-      <w:r>
-        <w:rPr>
-          <w:lang w:val="id-ID"/>
-        </w:rPr>
-        <w:t>Alamat:</w:t>
-      </w:r>
-      <w:r>
-        <w:rPr>
-          <w:lang w:val="id-ID"/>
-        </w:rPr>
-        <w:tab/>
-      </w:r>
-    </w:p>
-    <w:p>
-      <w:pPr>
-        <w:tabs>
-          <w:tab w:val="left" w:leader="dot" w:pos="7938"/>
-          <w:tab w:val="right" w:leader="dot" w:pos="8505"/>
-        </w:tabs>
-        <w:spacing w:after="0"/>
-        <w:rPr>
-          <w:lang w:val="id-ID"/>
-        </w:rPr>
-      </w:pPr>
-      <w:r>
-        <w:rPr>
-          <w:lang w:val="id-ID"/>
-        </w:rPr>
-        <w:t>Telpon:</w:t>
-      </w:r>
-      <w:r>
-        <w:rPr>
-          <w:lang w:val="id-ID"/>
-        </w:rPr>
-        <w:tab/>
-      </w:r>
-    </w:p>
-    <w:p>
-      <w:pPr>
-        <w:tabs>
-          <w:tab w:val="left" w:leader="dot" w:pos="7938"/>
-          <w:tab w:val="right" w:leader="dot" w:pos="8505"/>
-        </w:tabs>
-        <w:spacing w:after="0"/>
-        <w:rPr>
-          <w:lang w:val="id-ID"/>
-        </w:rPr>
-      </w:pPr>
-    </w:p>
-    <w:p>
-      <w:pPr>
-        <w:tabs>
-          <w:tab w:val="left" w:leader="dot" w:pos="7938"/>
-          <w:tab w:val="right" w:leader="dot" w:pos="8505"/>
-        </w:tabs>
-        <w:spacing w:after="0"/>
-        <w:rPr>
-          <w:lang w:val="id-ID"/>
-        </w:rPr>
-      </w:pPr>
-    </w:p>
-    <w:p>
-      <w:pPr>
-        <w:tabs>
-          <w:tab w:val="left" w:leader="dot" w:pos="7938"/>
-          <w:tab w:val="right" w:leader="dot" w:pos="8505"/>
-        </w:tabs>
-        <w:spacing w:after="0"/>
-        <w:rPr>
-          <w:lang w:val="id-ID"/>
-        </w:rPr>
-      </w:pPr>
-    </w:p>
-    <w:p>
-      <w:pPr>
-        <w:tabs>
-          <w:tab w:val="left" w:leader="dot" w:pos="7938"/>
-          <w:tab w:val="right" w:leader="dot" w:pos="8505"/>
-        </w:tabs>
-        <w:spacing w:after="0"/>
-        <w:rPr>
-          <w:lang w:val="id-ID"/>
-        </w:rPr>
-      </w:pPr>
-    </w:p>
-    <w:p>
-      <w:pPr>
-        <w:tabs>
-          <w:tab w:val="left" w:leader="dot" w:pos="7938"/>
-          <w:tab w:val="right" w:leader="dot" w:pos="8505"/>
-        </w:tabs>
-        <w:spacing w:after="0"/>
-        <w:rPr>
-          <w:lang w:val="id-ID"/>
-        </w:rPr>
-      </w:pPr>
-    </w:p>
-    <w:p>
-      <w:pPr>
-        <w:tabs>
-          <w:tab w:val="left" w:leader="dot" w:pos="7938"/>
-          <w:tab w:val="right" w:leader="dot" w:pos="8505"/>
-        </w:tabs>
-        <w:spacing w:after="0"/>
-        <w:rPr>
-          <w:lang w:val="id-ID"/>
-        </w:rPr>
-      </w:pPr>
-      <w:r>
-        <w:rPr>
-          <w:lang w:val="id-ID"/>
-        </w:rPr>
-        <w:lastRenderedPageBreak/>
-        <w:t>Alamat/Nomer Kontak yang bisa di hubungi dalam keadaandarurat :</w:t>
-      </w:r>
-    </w:p>
-    <w:p>
-      <w:pPr>
-        <w:tabs>
-          <w:tab w:val="left" w:leader="dot" w:pos="7938"/>
-          <w:tab w:val="right" w:leader="dot" w:pos="8505"/>
-        </w:tabs>
-        <w:spacing w:after="0"/>
-        <w:rPr>
-          <w:lang w:val="id-ID"/>
-        </w:rPr>
-      </w:pPr>
-      <w:r>
-        <w:rPr>
-          <w:lang w:val="id-ID"/>
-        </w:rPr>
-        <w:t>Nama:</w:t>
-      </w:r>
-      <w:r>
-        <w:rPr>
-          <w:lang w:val="id-ID"/>
-        </w:rPr>
-        <w:tab/>
-      </w:r>
-    </w:p>
-    <w:p>
-      <w:pPr>
-        <w:tabs>
-          <w:tab w:val="left" w:leader="dot" w:pos="7938"/>
-          <w:tab w:val="right" w:leader="dot" w:pos="8505"/>
-        </w:tabs>
-        <w:spacing w:after="0"/>
-        <w:rPr>
-          <w:lang w:val="id-ID"/>
-        </w:rPr>
-      </w:pPr>
-      <w:r>
-        <w:rPr>
-          <w:lang w:val="id-ID"/>
-        </w:rPr>
-        <w:t>Hubungan Keluarga:</w:t>
-      </w:r>
-      <w:r>
-        <w:rPr>
-          <w:lang w:val="id-ID"/>
-        </w:rPr>
-        <w:tab/>
-      </w:r>
-    </w:p>
-    <w:p>
-      <w:pPr>
-        <w:tabs>
-          <w:tab w:val="right" w:leader="dot" w:pos="7938"/>
+          <w:tab w:val="left" w:leader="dot" w:pos="9356"/>
         </w:tabs>
         <w:rPr>
           <w:lang w:val="id-ID"/>
@@ -989,13 +1202,928 @@
       </w:pPr>
     </w:p>
     <w:sectPr>
-      <w:pgSz w:w="12240" w:h="15840" w:code="1"/>
-      <w:pgMar w:top="1440" w:right="1440" w:bottom="1440" w:left="1440" w:header="709" w:footer="709" w:gutter="0"/>
+      <w:headerReference w:type="default" r:id="rId8"/>
+      <w:footerReference w:type="default" r:id="rId9"/>
+      <w:pgSz w:w="12240" w:h="15840"/>
+      <w:pgMar w:top="1440" w:right="1440" w:bottom="1440" w:left="1440" w:header="708" w:footer="708" w:gutter="0"/>
       <w:cols w:space="708"/>
       <w:docGrid w:linePitch="360"/>
     </w:sectPr>
   </w:body>
 </w:document>
+</file>
+
+<file path=word/endnotes.xml><?xml version="1.0" encoding="utf-8"?>
+<w:endnotes xmlns:wpc="http://schemas.microsoft.com/office/word/2010/wordprocessingCanvas" xmlns:cx="http://schemas.microsoft.com/office/drawing/2014/chartex" xmlns:cx1="http://schemas.microsoft.com/office/drawing/2015/9/8/chartex" xmlns:cx2="http://schemas.microsoft.com/office/drawing/2015/10/21/chartex" xmlns:cx3="http://schemas.microsoft.com/office/drawing/2016/5/9/chartex" xmlns:cx4="http://schemas.microsoft.com/office/drawing/2016/5/10/chartex" xmlns:cx5="http://schemas.microsoft.com/office/drawing/2016/5/11/chartex" xmlns:cx6="http://schemas.microsoft.com/office/drawing/2016/5/12/chartex" xmlns:cx7="http://schemas.microsoft.com/office/drawing/2016/5/13/chartex" xmlns:cx8="http://schemas.microsoft.com/office/drawing/2016/5/14/chartex" xmlns:mc="http://schemas.openxmlformats.org/markup-compatibility/2006" xmlns:aink="http://schemas.microsoft.com/office/drawing/2016/ink" xmlns:am3d="http://schemas.microsoft.com/office/drawing/2017/model3d" xmlns:o="urn:schemas-microsoft-com:office:office" xmlns:oel="http://schemas.microsoft.com/office/2019/extlst" xmlns:r="http://schemas.openxmlformats.org/officeDocument/2006/relationships" xmlns:m="http://schemas.openxmlformats.org/officeDocument/2006/math" xmlns:v="urn:schemas-microsoft-com:vml" xmlns:wp14="http://schemas.microsoft.com/office/word/2010/wordprocessingDrawing" xmlns:wp="http://schemas.openxmlformats.org/drawingml/2006/wordprocessingDrawing" xmlns:w10="urn:schemas-microsoft-com:office:word" xmlns:w="http://schemas.openxmlformats.org/wordprocessingml/2006/main" xmlns:w14="http://schemas.microsoft.com/office/word/2010/wordml" xmlns:w15="http://schemas.microsoft.com/office/word/2012/wordml" xmlns:w16cex="http://schemas.microsoft.com/office/word/2018/wordml/cex" xmlns:w16cid="http://schemas.microsoft.com/office/word/2016/wordml/cid" xmlns:w16="http://schemas.microsoft.com/office/word/2018/wordml" xmlns:w16du="http://schemas.microsoft.com/office/word/2023/wordml/word16du" xmlns:w16sdtdh="http://schemas.microsoft.com/office/word/2020/wordml/sdtdatahash" xmlns:w16sdtfl="http://schemas.microsoft.com/office/word/2024/wordml/sdtformatlock" xmlns:w16se="http://schemas.microsoft.com/office/word/2015/wordml/symex" xmlns:wpg="http://schemas.microsoft.com/office/word/2010/wordprocessingGroup" xmlns:wpi="http://schemas.microsoft.com/office/word/2010/wordprocessingInk" xmlns:wne="http://schemas.microsoft.com/office/word/2006/wordml" xmlns:wps="http://schemas.microsoft.com/office/word/2010/wordprocessingShape" mc:Ignorable="w14 w15 w16se w16cid w16 w16cex w16sdtdh w16sdtfl w16du wp14">
+  <w:endnote w:type="separator" w:id="-1">
+    <w:p>
+      <w:pPr>
+        <w:spacing w:after="0" w:line="240" w:lineRule="auto"/>
+      </w:pPr>
+      <w:r>
+        <w:separator/>
+      </w:r>
+    </w:p>
+  </w:endnote>
+  <w:endnote w:type="continuationSeparator" w:id="0">
+    <w:p>
+      <w:pPr>
+        <w:spacing w:after="0" w:line="240" w:lineRule="auto"/>
+      </w:pPr>
+      <w:r>
+        <w:continuationSeparator/>
+      </w:r>
+    </w:p>
+  </w:endnote>
+</w:endnotes>
+</file>
+
+<file path=word/footer1.xml><?xml version="1.0" encoding="utf-8"?>
+<w:ftr xmlns:wpc="http://schemas.microsoft.com/office/word/2010/wordprocessingCanvas" xmlns:cx="http://schemas.microsoft.com/office/drawing/2014/chartex" xmlns:cx1="http://schemas.microsoft.com/office/drawing/2015/9/8/chartex" xmlns:cx2="http://schemas.microsoft.com/office/drawing/2015/10/21/chartex" xmlns:cx3="http://schemas.microsoft.com/office/drawing/2016/5/9/chartex" xmlns:cx4="http://schemas.microsoft.com/office/drawing/2016/5/10/chartex" xmlns:cx5="http://schemas.microsoft.com/office/drawing/2016/5/11/chartex" xmlns:cx6="http://schemas.microsoft.com/office/drawing/2016/5/12/chartex" xmlns:cx7="http://schemas.microsoft.com/office/drawing/2016/5/13/chartex" xmlns:cx8="http://schemas.microsoft.com/office/drawing/2016/5/14/chartex" xmlns:mc="http://schemas.openxmlformats.org/markup-compatibility/2006" xmlns:aink="http://schemas.microsoft.com/office/drawing/2016/ink" xmlns:am3d="http://schemas.microsoft.com/office/drawing/2017/model3d" xmlns:o="urn:schemas-microsoft-com:office:office" xmlns:oel="http://schemas.microsoft.com/office/2019/extlst" xmlns:r="http://schemas.openxmlformats.org/officeDocument/2006/relationships" xmlns:m="http://schemas.openxmlformats.org/officeDocument/2006/math" xmlns:v="urn:schemas-microsoft-com:vml" xmlns:wp14="http://schemas.microsoft.com/office/word/2010/wordprocessingDrawing" xmlns:wp="http://schemas.openxmlformats.org/drawingml/2006/wordprocessingDrawing" xmlns:w10="urn:schemas-microsoft-com:office:word" xmlns:w="http://schemas.openxmlformats.org/wordprocessingml/2006/main" xmlns:w14="http://schemas.microsoft.com/office/word/2010/wordml" xmlns:w15="http://schemas.microsoft.com/office/word/2012/wordml" xmlns:w16cex="http://schemas.microsoft.com/office/word/2018/wordml/cex" xmlns:w16cid="http://schemas.microsoft.com/office/word/2016/wordml/cid" xmlns:w16="http://schemas.microsoft.com/office/word/2018/wordml" xmlns:w16du="http://schemas.microsoft.com/office/word/2023/wordml/word16du" xmlns:w16sdtdh="http://schemas.microsoft.com/office/word/2020/wordml/sdtdatahash" xmlns:w16sdtfl="http://schemas.microsoft.com/office/word/2024/wordml/sdtformatlock" xmlns:w16se="http://schemas.microsoft.com/office/word/2015/wordml/symex" xmlns:wpg="http://schemas.microsoft.com/office/word/2010/wordprocessingGroup" xmlns:wpi="http://schemas.microsoft.com/office/word/2010/wordprocessingInk" xmlns:wne="http://schemas.microsoft.com/office/word/2006/wordml" xmlns:wps="http://schemas.microsoft.com/office/word/2010/wordprocessingShape" mc:Ignorable="w14 w15 w16se w16cid w16 w16cex w16sdtdh w16sdtfl w16du wp14">
+  <w:p>
+    <w:pPr>
+      <w:pStyle w:val="Footer"/>
+      <w:rPr>
+        <w:rFonts w:cs="Times New Roman"/>
+        <w:sz w:val="20"/>
+        <w:szCs w:val="20"/>
+      </w:rPr>
+    </w:pPr>
+    <w:proofErr w:type="spellStart"/>
+    <w:r>
+      <w:rPr>
+        <w:rFonts w:cs="Times New Roman"/>
+        <w:sz w:val="20"/>
+        <w:szCs w:val="20"/>
+      </w:rPr>
+      <w:t>Sekolah</w:t>
+    </w:r>
+    <w:proofErr w:type="spellEnd"/>
+    <w:r>
+      <w:rPr>
+        <w:rFonts w:cs="Times New Roman"/>
+        <w:sz w:val="20"/>
+        <w:szCs w:val="20"/>
+      </w:rPr>
+      <w:t xml:space="preserve"> Vertical Rescue</w:t>
+    </w:r>
+  </w:p>
+  <w:p>
+    <w:pPr>
+      <w:pStyle w:val="Footer"/>
+      <w:rPr>
+        <w:rFonts w:cs="Times New Roman"/>
+        <w:sz w:val="20"/>
+        <w:szCs w:val="20"/>
+      </w:rPr>
+    </w:pPr>
+    <w:r>
+      <w:rPr>
+        <w:rFonts w:cs="Times New Roman"/>
+        <w:sz w:val="20"/>
+        <w:szCs w:val="20"/>
+      </w:rPr>
+      <w:t xml:space="preserve">Gerakan </w:t>
+    </w:r>
+    <w:proofErr w:type="spellStart"/>
+    <w:r>
+      <w:rPr>
+        <w:rFonts w:cs="Times New Roman"/>
+        <w:sz w:val="20"/>
+        <w:szCs w:val="20"/>
+      </w:rPr>
+      <w:t>Kepanduan</w:t>
+    </w:r>
+    <w:proofErr w:type="spellEnd"/>
+    <w:r>
+      <w:rPr>
+        <w:rFonts w:cs="Times New Roman"/>
+        <w:sz w:val="20"/>
+        <w:szCs w:val="20"/>
+      </w:rPr>
+      <w:t xml:space="preserve"> Hizbul Wathan </w:t>
+    </w:r>
+    <w:proofErr w:type="spellStart"/>
+    <w:r>
+      <w:rPr>
+        <w:rFonts w:cs="Times New Roman"/>
+        <w:sz w:val="20"/>
+        <w:szCs w:val="20"/>
+      </w:rPr>
+      <w:t>Kafilah</w:t>
+    </w:r>
+    <w:proofErr w:type="spellEnd"/>
+    <w:r>
+      <w:rPr>
+        <w:rFonts w:cs="Times New Roman"/>
+        <w:sz w:val="20"/>
+        <w:szCs w:val="20"/>
+      </w:rPr>
+      <w:t xml:space="preserve"> </w:t>
+    </w:r>
+    <w:proofErr w:type="spellStart"/>
+    <w:r>
+      <w:rPr>
+        <w:rFonts w:cs="Times New Roman"/>
+        <w:sz w:val="20"/>
+        <w:szCs w:val="20"/>
+      </w:rPr>
+      <w:t>Penuntun</w:t>
+    </w:r>
+    <w:proofErr w:type="spellEnd"/>
+    <w:r>
+      <w:rPr>
+        <w:rFonts w:cs="Times New Roman"/>
+        <w:sz w:val="20"/>
+        <w:szCs w:val="20"/>
+      </w:rPr>
+      <w:t xml:space="preserve"> Moh. </w:t>
+    </w:r>
+    <w:proofErr w:type="spellStart"/>
+    <w:r>
+      <w:rPr>
+        <w:rFonts w:cs="Times New Roman"/>
+        <w:sz w:val="20"/>
+        <w:szCs w:val="20"/>
+      </w:rPr>
+      <w:t>Djazman</w:t>
+    </w:r>
+    <w:proofErr w:type="spellEnd"/>
+  </w:p>
+  <w:p>
+    <w:pPr>
+      <w:pStyle w:val="Footer"/>
+      <w:rPr>
+        <w:rFonts w:cs="Times New Roman"/>
+        <w:sz w:val="20"/>
+        <w:szCs w:val="20"/>
+      </w:rPr>
+    </w:pPr>
+    <w:r>
+      <w:rPr>
+        <w:rFonts w:cs="Times New Roman"/>
+        <w:sz w:val="20"/>
+        <w:szCs w:val="20"/>
+      </w:rPr>
+      <w:t>Universitas Muhammadiyah Surakarta</w:t>
+    </w:r>
+  </w:p>
+  <w:p>
+    <w:pPr>
+      <w:tabs>
+        <w:tab w:val="center" w:pos="0"/>
+      </w:tabs>
+      <w:spacing w:after="0" w:line="240" w:lineRule="auto"/>
+      <w:rPr>
+        <w:rFonts w:eastAsia="Times New Roman" w:cs="Times New Roman"/>
+        <w:iCs/>
+        <w:sz w:val="20"/>
+        <w:szCs w:val="20"/>
+      </w:rPr>
+    </w:pPr>
+    <w:r>
+      <w:rPr>
+        <w:rFonts w:cs="Times New Roman"/>
+        <w:sz w:val="20"/>
+        <w:szCs w:val="20"/>
+      </w:rPr>
+      <w:t xml:space="preserve">Contact </w:t>
+    </w:r>
+    <w:proofErr w:type="gramStart"/>
+    <w:r>
+      <w:rPr>
+        <w:rFonts w:cs="Times New Roman"/>
+        <w:sz w:val="20"/>
+        <w:szCs w:val="20"/>
+      </w:rPr>
+      <w:t>Person :</w:t>
+    </w:r>
+    <w:proofErr w:type="gramEnd"/>
+    <w:r>
+      <w:rPr>
+        <w:rFonts w:eastAsia="Times New Roman" w:cs="Times New Roman"/>
+        <w:i/>
+        <w:sz w:val="20"/>
+        <w:szCs w:val="20"/>
+      </w:rPr>
+      <w:t xml:space="preserve"> </w:t>
+    </w:r>
+    <w:proofErr w:type="spellStart"/>
+    <w:r>
+      <w:rPr>
+        <w:rFonts w:eastAsia="Times New Roman" w:cs="Times New Roman"/>
+        <w:iCs/>
+        <w:sz w:val="20"/>
+        <w:szCs w:val="20"/>
+      </w:rPr>
+      <w:t>Rakanda</w:t>
+    </w:r>
+    <w:proofErr w:type="spellEnd"/>
+    <w:r>
+      <w:rPr>
+        <w:rFonts w:eastAsia="Times New Roman" w:cs="Times New Roman"/>
+        <w:iCs/>
+        <w:sz w:val="20"/>
+        <w:szCs w:val="20"/>
+      </w:rPr>
+      <w:t xml:space="preserve"> M. </w:t>
+    </w:r>
+    <w:proofErr w:type="spellStart"/>
+    <w:r>
+      <w:rPr>
+        <w:rFonts w:eastAsia="Times New Roman" w:cs="Times New Roman"/>
+        <w:iCs/>
+        <w:sz w:val="20"/>
+        <w:szCs w:val="20"/>
+      </w:rPr>
+      <w:t>Azibsyah</w:t>
+    </w:r>
+    <w:proofErr w:type="spellEnd"/>
+    <w:r>
+      <w:rPr>
+        <w:rFonts w:eastAsia="Times New Roman" w:cs="Times New Roman"/>
+        <w:iCs/>
+        <w:sz w:val="20"/>
+        <w:szCs w:val="20"/>
+      </w:rPr>
+      <w:t xml:space="preserve"> (082244954897), </w:t>
+    </w:r>
+    <w:proofErr w:type="spellStart"/>
+    <w:r>
+      <w:rPr>
+        <w:rFonts w:eastAsia="Times New Roman" w:cs="Times New Roman"/>
+        <w:iCs/>
+        <w:sz w:val="20"/>
+        <w:szCs w:val="20"/>
+      </w:rPr>
+      <w:t>Rakanda</w:t>
+    </w:r>
+    <w:proofErr w:type="spellEnd"/>
+    <w:r>
+      <w:rPr>
+        <w:rFonts w:eastAsia="Times New Roman" w:cs="Times New Roman"/>
+        <w:iCs/>
+        <w:sz w:val="20"/>
+        <w:szCs w:val="20"/>
+      </w:rPr>
+      <w:t xml:space="preserve"> Abid Ihsan </w:t>
+    </w:r>
+    <w:proofErr w:type="spellStart"/>
+    <w:r>
+      <w:rPr>
+        <w:rFonts w:eastAsia="Times New Roman" w:cs="Times New Roman"/>
+        <w:iCs/>
+        <w:sz w:val="20"/>
+        <w:szCs w:val="20"/>
+      </w:rPr>
+      <w:t>Alfaruq</w:t>
+    </w:r>
+    <w:proofErr w:type="spellEnd"/>
+    <w:r>
+      <w:rPr>
+        <w:rFonts w:eastAsia="Times New Roman" w:cs="Times New Roman"/>
+        <w:iCs/>
+        <w:sz w:val="20"/>
+        <w:szCs w:val="20"/>
+      </w:rPr>
+      <w:t xml:space="preserve"> (081358667168)</w:t>
+    </w:r>
+  </w:p>
+  <w:p>
+    <w:pPr>
+      <w:tabs>
+        <w:tab w:val="center" w:pos="0"/>
+      </w:tabs>
+      <w:spacing w:after="0" w:line="240" w:lineRule="auto"/>
+      <w:rPr>
+        <w:rFonts w:cs="Times New Roman"/>
+        <w:iCs/>
+        <w:sz w:val="20"/>
+        <w:szCs w:val="20"/>
+      </w:rPr>
+    </w:pPr>
+    <w:proofErr w:type="spellStart"/>
+    <w:r>
+      <w:rPr>
+        <w:rFonts w:eastAsia="Times New Roman" w:cs="Times New Roman"/>
+        <w:iCs/>
+        <w:sz w:val="20"/>
+        <w:szCs w:val="20"/>
+      </w:rPr>
+      <w:t>Rekening</w:t>
+    </w:r>
+    <w:proofErr w:type="spellEnd"/>
+    <w:r>
+      <w:rPr>
+        <w:rFonts w:eastAsia="Times New Roman" w:cs="Times New Roman"/>
+        <w:iCs/>
+        <w:sz w:val="20"/>
+        <w:szCs w:val="20"/>
+      </w:rPr>
+      <w:t xml:space="preserve"> </w:t>
+    </w:r>
+    <w:proofErr w:type="spellStart"/>
+    <w:proofErr w:type="gramStart"/>
+    <w:r>
+      <w:rPr>
+        <w:rFonts w:eastAsia="Times New Roman" w:cs="Times New Roman"/>
+        <w:iCs/>
+        <w:sz w:val="20"/>
+        <w:szCs w:val="20"/>
+      </w:rPr>
+      <w:t>pembayaran</w:t>
+    </w:r>
+    <w:proofErr w:type="spellEnd"/>
+    <w:r>
+      <w:rPr>
+        <w:rFonts w:eastAsia="Times New Roman" w:cs="Times New Roman"/>
+        <w:iCs/>
+        <w:sz w:val="20"/>
+        <w:szCs w:val="20"/>
+      </w:rPr>
+      <w:t xml:space="preserve"> :</w:t>
+    </w:r>
+    <w:proofErr w:type="gramEnd"/>
+    <w:r>
+      <w:rPr>
+        <w:rFonts w:eastAsia="Times New Roman" w:cs="Times New Roman"/>
+        <w:iCs/>
+        <w:sz w:val="20"/>
+        <w:szCs w:val="20"/>
+      </w:rPr>
+      <w:t xml:space="preserve"> 7211827194 BSI </w:t>
+    </w:r>
+    <w:proofErr w:type="spellStart"/>
+    <w:r>
+      <w:rPr>
+        <w:rFonts w:eastAsia="Times New Roman" w:cs="Times New Roman"/>
+        <w:iCs/>
+        <w:sz w:val="20"/>
+        <w:szCs w:val="20"/>
+      </w:rPr>
+      <w:t>a.n</w:t>
+    </w:r>
+    <w:proofErr w:type="spellEnd"/>
+    <w:r>
+      <w:rPr>
+        <w:rFonts w:eastAsia="Times New Roman" w:cs="Times New Roman"/>
+        <w:iCs/>
+        <w:sz w:val="20"/>
+        <w:szCs w:val="20"/>
+      </w:rPr>
+      <w:t xml:space="preserve"> Hizbul Wathan UMS, 0857-2924-3987 Dana </w:t>
+    </w:r>
+    <w:proofErr w:type="spellStart"/>
+    <w:r>
+      <w:rPr>
+        <w:rFonts w:eastAsia="Times New Roman" w:cs="Times New Roman"/>
+        <w:iCs/>
+        <w:sz w:val="20"/>
+        <w:szCs w:val="20"/>
+      </w:rPr>
+      <w:t>a.n</w:t>
+    </w:r>
+    <w:proofErr w:type="spellEnd"/>
+    <w:r>
+      <w:rPr>
+        <w:rFonts w:eastAsia="Times New Roman" w:cs="Times New Roman"/>
+        <w:iCs/>
+        <w:sz w:val="20"/>
+        <w:szCs w:val="20"/>
+      </w:rPr>
+      <w:t xml:space="preserve"> Aisha </w:t>
+    </w:r>
+    <w:proofErr w:type="spellStart"/>
+    <w:r>
+      <w:rPr>
+        <w:rFonts w:eastAsia="Times New Roman" w:cs="Times New Roman"/>
+        <w:iCs/>
+        <w:sz w:val="20"/>
+        <w:szCs w:val="20"/>
+      </w:rPr>
+      <w:t>Shofia</w:t>
+    </w:r>
+    <w:proofErr w:type="spellEnd"/>
+    <w:r>
+      <w:rPr>
+        <w:rFonts w:eastAsia="Times New Roman" w:cs="Times New Roman"/>
+        <w:iCs/>
+        <w:sz w:val="20"/>
+        <w:szCs w:val="20"/>
+      </w:rPr>
+      <w:t xml:space="preserve"> Daffa Sausan</w:t>
+    </w:r>
+  </w:p>
+</w:ftr>
+</file>
+
+<file path=word/footnotes.xml><?xml version="1.0" encoding="utf-8"?>
+<w:footnotes xmlns:wpc="http://schemas.microsoft.com/office/word/2010/wordprocessingCanvas" xmlns:cx="http://schemas.microsoft.com/office/drawing/2014/chartex" xmlns:cx1="http://schemas.microsoft.com/office/drawing/2015/9/8/chartex" xmlns:cx2="http://schemas.microsoft.com/office/drawing/2015/10/21/chartex" xmlns:cx3="http://schemas.microsoft.com/office/drawing/2016/5/9/chartex" xmlns:cx4="http://schemas.microsoft.com/office/drawing/2016/5/10/chartex" xmlns:cx5="http://schemas.microsoft.com/office/drawing/2016/5/11/chartex" xmlns:cx6="http://schemas.microsoft.com/office/drawing/2016/5/12/chartex" xmlns:cx7="http://schemas.microsoft.com/office/drawing/2016/5/13/chartex" xmlns:cx8="http://schemas.microsoft.com/office/drawing/2016/5/14/chartex" xmlns:mc="http://schemas.openxmlformats.org/markup-compatibility/2006" xmlns:aink="http://schemas.microsoft.com/office/drawing/2016/ink" xmlns:am3d="http://schemas.microsoft.com/office/drawing/2017/model3d" xmlns:o="urn:schemas-microsoft-com:office:office" xmlns:oel="http://schemas.microsoft.com/office/2019/extlst" xmlns:r="http://schemas.openxmlformats.org/officeDocument/2006/relationships" xmlns:m="http://schemas.openxmlformats.org/officeDocument/2006/math" xmlns:v="urn:schemas-microsoft-com:vml" xmlns:wp14="http://schemas.microsoft.com/office/word/2010/wordprocessingDrawing" xmlns:wp="http://schemas.openxmlformats.org/drawingml/2006/wordprocessingDrawing" xmlns:w10="urn:schemas-microsoft-com:office:word" xmlns:w="http://schemas.openxmlformats.org/wordprocessingml/2006/main" xmlns:w14="http://schemas.microsoft.com/office/word/2010/wordml" xmlns:w15="http://schemas.microsoft.com/office/word/2012/wordml" xmlns:w16cex="http://schemas.microsoft.com/office/word/2018/wordml/cex" xmlns:w16cid="http://schemas.microsoft.com/office/word/2016/wordml/cid" xmlns:w16="http://schemas.microsoft.com/office/word/2018/wordml" xmlns:w16du="http://schemas.microsoft.com/office/word/2023/wordml/word16du" xmlns:w16sdtdh="http://schemas.microsoft.com/office/word/2020/wordml/sdtdatahash" xmlns:w16sdtfl="http://schemas.microsoft.com/office/word/2024/wordml/sdtformatlock" xmlns:w16se="http://schemas.microsoft.com/office/word/2015/wordml/symex" xmlns:wpg="http://schemas.microsoft.com/office/word/2010/wordprocessingGroup" xmlns:wpi="http://schemas.microsoft.com/office/word/2010/wordprocessingInk" xmlns:wne="http://schemas.microsoft.com/office/word/2006/wordml" xmlns:wps="http://schemas.microsoft.com/office/word/2010/wordprocessingShape" mc:Ignorable="w14 w15 w16se w16cid w16 w16cex w16sdtdh w16sdtfl w16du wp14">
+  <w:footnote w:type="separator" w:id="-1">
+    <w:p>
+      <w:pPr>
+        <w:spacing w:after="0" w:line="240" w:lineRule="auto"/>
+      </w:pPr>
+      <w:r>
+        <w:separator/>
+      </w:r>
+    </w:p>
+  </w:footnote>
+  <w:footnote w:type="continuationSeparator" w:id="0">
+    <w:p>
+      <w:pPr>
+        <w:spacing w:after="0" w:line="240" w:lineRule="auto"/>
+      </w:pPr>
+      <w:r>
+        <w:continuationSeparator/>
+      </w:r>
+    </w:p>
+  </w:footnote>
+</w:footnotes>
+</file>
+
+<file path=word/header1.xml><?xml version="1.0" encoding="utf-8"?>
+<w:hdr xmlns:wpc="http://schemas.microsoft.com/office/word/2010/wordprocessingCanvas" xmlns:cx="http://schemas.microsoft.com/office/drawing/2014/chartex" xmlns:cx1="http://schemas.microsoft.com/office/drawing/2015/9/8/chartex" xmlns:cx2="http://schemas.microsoft.com/office/drawing/2015/10/21/chartex" xmlns:cx3="http://schemas.microsoft.com/office/drawing/2016/5/9/chartex" xmlns:cx4="http://schemas.microsoft.com/office/drawing/2016/5/10/chartex" xmlns:cx5="http://schemas.microsoft.com/office/drawing/2016/5/11/chartex" xmlns:cx6="http://schemas.microsoft.com/office/drawing/2016/5/12/chartex" xmlns:cx7="http://schemas.microsoft.com/office/drawing/2016/5/13/chartex" xmlns:cx8="http://schemas.microsoft.com/office/drawing/2016/5/14/chartex" xmlns:mc="http://schemas.openxmlformats.org/markup-compatibility/2006" xmlns:aink="http://schemas.microsoft.com/office/drawing/2016/ink" xmlns:am3d="http://schemas.microsoft.com/office/drawing/2017/model3d" xmlns:o="urn:schemas-microsoft-com:office:office" xmlns:oel="http://schemas.microsoft.com/office/2019/extlst" xmlns:r="http://schemas.openxmlformats.org/officeDocument/2006/relationships" xmlns:m="http://schemas.openxmlformats.org/officeDocument/2006/math" xmlns:v="urn:schemas-microsoft-com:vml" xmlns:wp14="http://schemas.microsoft.com/office/word/2010/wordprocessingDrawing" xmlns:wp="http://schemas.openxmlformats.org/drawingml/2006/wordprocessingDrawing" xmlns:w10="urn:schemas-microsoft-com:office:word" xmlns:w="http://schemas.openxmlformats.org/wordprocessingml/2006/main" xmlns:w14="http://schemas.microsoft.com/office/word/2010/wordml" xmlns:w15="http://schemas.microsoft.com/office/word/2012/wordml" xmlns:w16cex="http://schemas.microsoft.com/office/word/2018/wordml/cex" xmlns:w16cid="http://schemas.microsoft.com/office/word/2016/wordml/cid" xmlns:w16="http://schemas.microsoft.com/office/word/2018/wordml" xmlns:w16du="http://schemas.microsoft.com/office/word/2023/wordml/word16du" xmlns:w16sdtdh="http://schemas.microsoft.com/office/word/2020/wordml/sdtdatahash" xmlns:w16sdtfl="http://schemas.microsoft.com/office/word/2024/wordml/sdtformatlock" xmlns:w16se="http://schemas.microsoft.com/office/word/2015/wordml/symex" xmlns:wpg="http://schemas.microsoft.com/office/word/2010/wordprocessingGroup" xmlns:wpi="http://schemas.microsoft.com/office/word/2010/wordprocessingInk" xmlns:wne="http://schemas.microsoft.com/office/word/2006/wordml" xmlns:wps="http://schemas.microsoft.com/office/word/2010/wordprocessingShape" mc:Ignorable="w14 w15 w16se w16cid w16 w16cex w16sdtdh w16sdtfl w16du wp14">
+  <w:p>
+    <w:pPr>
+      <w:spacing w:after="0" w:line="276" w:lineRule="auto"/>
+      <w:ind w:right="79"/>
+      <w:jc w:val="center"/>
+    </w:pPr>
+    <w:r>
+      <w:rPr>
+        <w:noProof/>
+      </w:rPr>
+      <mc:AlternateContent>
+        <mc:Choice Requires="wpg">
+          <w:drawing>
+            <wp:anchor distT="0" distB="0" distL="0" distR="0" simplePos="0" relativeHeight="251659264" behindDoc="1" locked="0" layoutInCell="1" hidden="0" allowOverlap="1" wp14:anchorId="501FAAEA" wp14:editId="69ECAC65">
+              <wp:simplePos x="0" y="0"/>
+              <wp:positionH relativeFrom="margin">
+                <wp:posOffset>-219710</wp:posOffset>
+              </wp:positionH>
+              <wp:positionV relativeFrom="page">
+                <wp:posOffset>455930</wp:posOffset>
+              </wp:positionV>
+              <wp:extent cx="6383020" cy="1177819"/>
+              <wp:effectExtent l="0" t="0" r="0" b="3810"/>
+              <wp:wrapNone/>
+              <wp:docPr id="1704541782" name="Grup 1704541782"/>
+              <wp:cNvGraphicFramePr/>
+              <a:graphic xmlns:a="http://schemas.openxmlformats.org/drawingml/2006/main">
+                <a:graphicData uri="http://schemas.microsoft.com/office/word/2010/wordprocessingGroup">
+                  <wpg:wgp>
+                    <wpg:cNvGrpSpPr/>
+                    <wpg:grpSpPr>
+                      <a:xfrm>
+                        <a:off x="0" y="0"/>
+                        <a:ext cx="6383020" cy="1177819"/>
+                        <a:chOff x="2002075" y="3046575"/>
+                        <a:chExt cx="6383300" cy="1162075"/>
+                      </a:xfrm>
+                    </wpg:grpSpPr>
+                    <wpg:grpSp>
+                      <wpg:cNvPr id="1812708718" name="Grup 1812708718"/>
+                      <wpg:cNvGrpSpPr/>
+                      <wpg:grpSpPr>
+                        <a:xfrm>
+                          <a:off x="2002090" y="3046575"/>
+                          <a:ext cx="6383274" cy="1162072"/>
+                          <a:chOff x="0" y="0"/>
+                          <a:chExt cx="6383274" cy="1162304"/>
+                        </a:xfrm>
+                      </wpg:grpSpPr>
+                      <wps:wsp>
+                        <wps:cNvPr id="781578776" name="Persegi Panjang 781578776"/>
+                        <wps:cNvSpPr/>
+                        <wps:spPr>
+                          <a:xfrm>
+                            <a:off x="0" y="0"/>
+                            <a:ext cx="6383250" cy="1162300"/>
+                          </a:xfrm>
+                          <a:prstGeom prst="rect">
+                            <a:avLst/>
+                          </a:prstGeom>
+                          <a:noFill/>
+                          <a:ln>
+                            <a:noFill/>
+                          </a:ln>
+                        </wps:spPr>
+                        <wps:txbx>
+                          <w:txbxContent>
+                            <w:p>
+                              <w:pPr>
+                                <w:spacing w:after="0" w:line="240" w:lineRule="auto"/>
+                                <w:textDirection w:val="btLr"/>
+                              </w:pPr>
+                            </w:p>
+                          </w:txbxContent>
+                        </wps:txbx>
+                        <wps:bodyPr spcFirstLastPara="1" wrap="square" lIns="91425" tIns="91425" rIns="91425" bIns="91425" anchor="ctr" anchorCtr="0">
+                          <a:noAutofit/>
+                        </wps:bodyPr>
+                      </wps:wsp>
+                      <wps:wsp>
+                        <wps:cNvPr id="1247168014" name="Bentuk Bebas: Bentuk 1247168014"/>
+                        <wps:cNvSpPr/>
+                        <wps:spPr>
+                          <a:xfrm>
+                            <a:off x="2032" y="1057529"/>
+                            <a:ext cx="6368415" cy="0"/>
+                          </a:xfrm>
+                          <a:custGeom>
+                            <a:avLst/>
+                            <a:gdLst/>
+                            <a:ahLst/>
+                            <a:cxnLst/>
+                            <a:rect l="l" t="t" r="r" b="b"/>
+                            <a:pathLst>
+                              <a:path w="6368415" h="120000" extrusionOk="0">
+                                <a:moveTo>
+                                  <a:pt x="0" y="0"/>
+                                </a:moveTo>
+                                <a:lnTo>
+                                  <a:pt x="6368415" y="0"/>
+                                </a:lnTo>
+                              </a:path>
+                            </a:pathLst>
+                          </a:custGeom>
+                          <a:noFill/>
+                          <a:ln w="9525" cap="flat" cmpd="sng">
+                            <a:solidFill>
+                              <a:srgbClr val="000000"/>
+                            </a:solidFill>
+                            <a:prstDash val="solid"/>
+                            <a:round/>
+                            <a:headEnd type="none" w="sm" len="sm"/>
+                            <a:tailEnd type="none" w="sm" len="sm"/>
+                          </a:ln>
+                        </wps:spPr>
+                        <wps:bodyPr spcFirstLastPara="1" wrap="square" lIns="91425" tIns="91425" rIns="91425" bIns="91425" anchor="ctr" anchorCtr="0">
+                          <a:noAutofit/>
+                        </wps:bodyPr>
+                      </wps:wsp>
+                      <pic:pic xmlns:pic="http://schemas.openxmlformats.org/drawingml/2006/picture">
+                        <pic:nvPicPr>
+                          <pic:cNvPr id="108" name="Shape 108"/>
+                          <pic:cNvPicPr preferRelativeResize="0"/>
+                        </pic:nvPicPr>
+                        <pic:blipFill rotWithShape="1">
+                          <a:blip r:embed="rId1">
+                            <a:alphaModFix/>
+                          </a:blip>
+                          <a:srcRect/>
+                          <a:stretch/>
+                        </pic:blipFill>
+                        <pic:spPr>
+                          <a:xfrm>
+                            <a:off x="0" y="1134001"/>
+                            <a:ext cx="6383274" cy="28303"/>
+                          </a:xfrm>
+                          <a:prstGeom prst="rect">
+                            <a:avLst/>
+                          </a:prstGeom>
+                          <a:noFill/>
+                          <a:ln>
+                            <a:noFill/>
+                          </a:ln>
+                        </pic:spPr>
+                      </pic:pic>
+                      <wps:wsp>
+                        <wps:cNvPr id="331142316" name="Bentuk Bebas: Bentuk 331142316"/>
+                        <wps:cNvSpPr/>
+                        <wps:spPr>
+                          <a:xfrm>
+                            <a:off x="2032" y="1128649"/>
+                            <a:ext cx="6368415" cy="0"/>
+                          </a:xfrm>
+                          <a:custGeom>
+                            <a:avLst/>
+                            <a:gdLst/>
+                            <a:ahLst/>
+                            <a:cxnLst/>
+                            <a:rect l="l" t="t" r="r" b="b"/>
+                            <a:pathLst>
+                              <a:path w="6368415" h="120000" extrusionOk="0">
+                                <a:moveTo>
+                                  <a:pt x="0" y="0"/>
+                                </a:moveTo>
+                                <a:lnTo>
+                                  <a:pt x="6368415" y="0"/>
+                                </a:lnTo>
+                              </a:path>
+                            </a:pathLst>
+                          </a:custGeom>
+                          <a:noFill/>
+                          <a:ln w="25400" cap="flat" cmpd="sng">
+                            <a:solidFill>
+                              <a:srgbClr val="000000"/>
+                            </a:solidFill>
+                            <a:prstDash val="solid"/>
+                            <a:round/>
+                            <a:headEnd type="none" w="sm" len="sm"/>
+                            <a:tailEnd type="none" w="sm" len="sm"/>
+                          </a:ln>
+                        </wps:spPr>
+                        <wps:bodyPr spcFirstLastPara="1" wrap="square" lIns="91425" tIns="91425" rIns="91425" bIns="91425" anchor="ctr" anchorCtr="0">
+                          <a:noAutofit/>
+                        </wps:bodyPr>
+                      </wps:wsp>
+                      <pic:pic xmlns:pic="http://schemas.openxmlformats.org/drawingml/2006/picture">
+                        <pic:nvPicPr>
+                          <pic:cNvPr id="110" name="Shape 110"/>
+                          <pic:cNvPicPr preferRelativeResize="0"/>
+                        </pic:nvPicPr>
+                        <pic:blipFill rotWithShape="1">
+                          <a:blip r:embed="rId2">
+                            <a:alphaModFix/>
+                          </a:blip>
+                          <a:srcRect/>
+                          <a:stretch/>
+                        </pic:blipFill>
+                        <pic:spPr>
+                          <a:xfrm>
+                            <a:off x="667512" y="381"/>
+                            <a:ext cx="747395" cy="762000"/>
+                          </a:xfrm>
+                          <a:prstGeom prst="rect">
+                            <a:avLst/>
+                          </a:prstGeom>
+                          <a:noFill/>
+                          <a:ln>
+                            <a:noFill/>
+                          </a:ln>
+                        </pic:spPr>
+                      </pic:pic>
+                      <pic:pic xmlns:pic="http://schemas.openxmlformats.org/drawingml/2006/picture">
+                        <pic:nvPicPr>
+                          <pic:cNvPr id="111" name="Shape 111"/>
+                          <pic:cNvPicPr preferRelativeResize="0"/>
+                        </pic:nvPicPr>
+                        <pic:blipFill rotWithShape="1">
+                          <a:blip r:embed="rId3">
+                            <a:alphaModFix/>
+                          </a:blip>
+                          <a:srcRect/>
+                          <a:stretch/>
+                        </pic:blipFill>
+                        <pic:spPr>
+                          <a:xfrm>
+                            <a:off x="4840892" y="0"/>
+                            <a:ext cx="718016" cy="762002"/>
+                          </a:xfrm>
+                          <a:prstGeom prst="rect">
+                            <a:avLst/>
+                          </a:prstGeom>
+                          <a:noFill/>
+                          <a:ln>
+                            <a:noFill/>
+                          </a:ln>
+                        </pic:spPr>
+                      </pic:pic>
+                    </wpg:grpSp>
+                  </wpg:wgp>
+                </a:graphicData>
+              </a:graphic>
+            </wp:anchor>
+          </w:drawing>
+        </mc:Choice>
+        <mc:Fallback>
+          <w:pict>
+            <v:group w14:anchorId="501FAAEA" id="Grup 1704541782" o:spid="_x0000_s1026" style="position:absolute;left:0;text-align:left;margin-left:-17.3pt;margin-top:35.9pt;width:502.6pt;height:92.75pt;z-index:-251657216;mso-wrap-distance-left:0;mso-wrap-distance-right:0;mso-position-horizontal-relative:margin;mso-position-vertical-relative:page" coordorigin="20020,30465" coordsize="63833,11620" o:gfxdata="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">
+              <v:group id="Grup 1812708718" o:spid="_x0000_s1027" style="position:absolute;left:20020;top:30465;width:63833;height:11621" coordsize="63832,11623" o:gfxdata="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">
+                <v:rect id="Persegi Panjang 781578776" o:spid="_x0000_s1028" style="position:absolute;width:63832;height:11623;visibility:visible;mso-wrap-style:square;v-text-anchor:middle" o:gfxdata="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" filled="f" stroked="f">
+                  <v:textbox inset="2.53958mm,2.53958mm,2.53958mm,2.53958mm">
+                    <w:txbxContent>
+                      <w:p>
+                        <w:pPr>
+                          <w:spacing w:after="0" w:line="240" w:lineRule="auto"/>
+                          <w:textDirection w:val="btLr"/>
+                        </w:pPr>
+                      </w:p>
+                    </w:txbxContent>
+                  </v:textbox>
+                </v:rect>
+                <v:shape id="Bentuk Bebas: Bentuk 1247168014" o:spid="_x0000_s1029" style="position:absolute;left:20;top:10575;width:63684;height:0;visibility:visible;mso-wrap-style:square;v-text-anchor:middle" coordsize="6368415,120000" o:gfxdata="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" path="m,l6368415,e" filled="f">
+                  <v:stroke startarrowwidth="narrow" startarrowlength="short" endarrowwidth="narrow" endarrowlength="short"/>
+                  <v:path arrowok="t" o:extrusionok="f"/>
+                </v:shape>
+                <v:shapetype id="_x0000_t75" coordsize="21600,21600" o:spt="75" o:preferrelative="t" path="m@4@5l@4@11@9@11@9@5xe" filled="f" stroked="f">
+                  <v:stroke joinstyle="miter"/>
+                  <v:formulas>
+                    <v:f eqn="if lineDrawn pixelLineWidth 0"/>
+                    <v:f eqn="sum @0 1 0"/>
+                    <v:f eqn="sum 0 0 @1"/>
+                    <v:f eqn="prod @2 1 2"/>
+                    <v:f eqn="prod @3 21600 pixelWidth"/>
+                    <v:f eqn="prod @3 21600 pixelHeight"/>
+                    <v:f eqn="sum @0 0 1"/>
+                    <v:f eqn="prod @6 1 2"/>
+                    <v:f eqn="prod @7 21600 pixelWidth"/>
+                    <v:f eqn="sum @8 21600 0"/>
+                    <v:f eqn="prod @7 21600 pixelHeight"/>
+                    <v:f eqn="sum @10 21600 0"/>
+                  </v:formulas>
+                  <v:path o:extrusionok="f" gradientshapeok="t" o:connecttype="rect"/>
+                  <o:lock v:ext="edit" aspectratio="t"/>
+                </v:shapetype>
+                <v:shape id="Shape 108" o:spid="_x0000_s1030" type="#_x0000_t75" style="position:absolute;top:11340;width:63832;height:283;visibility:visible;mso-wrap-style:square" o:preferrelative="f" o:gfxdata="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">
+                  <v:imagedata r:id="rId4" o:title=""/>
+                </v:shape>
+                <v:shape id="Bentuk Bebas: Bentuk 331142316" o:spid="_x0000_s1031" style="position:absolute;left:20;top:11286;width:63684;height:0;visibility:visible;mso-wrap-style:square;v-text-anchor:middle" coordsize="6368415,120000" o:gfxdata="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" path="m,l6368415,e" filled="f" strokeweight="2pt">
+                  <v:stroke startarrowwidth="narrow" startarrowlength="short" endarrowwidth="narrow" endarrowlength="short"/>
+                  <v:path arrowok="t" o:extrusionok="f"/>
+                </v:shape>
+                <v:shape id="Shape 110" o:spid="_x0000_s1032" type="#_x0000_t75" style="position:absolute;left:6675;top:3;width:7474;height:7620;visibility:visible;mso-wrap-style:square" o:preferrelative="f" o:gfxdata="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">
+                  <v:imagedata r:id="rId5" o:title=""/>
+                </v:shape>
+                <v:shape id="Shape 111" o:spid="_x0000_s1033" type="#_x0000_t75" style="position:absolute;left:48408;width:7181;height:7620;visibility:visible;mso-wrap-style:square" o:preferrelative="f" o:gfxdata="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">
+                  <v:imagedata r:id="rId6" o:title=""/>
+                </v:shape>
+              </v:group>
+              <w10:wrap anchorx="margin" anchory="page"/>
+            </v:group>
+          </w:pict>
+        </mc:Fallback>
+      </mc:AlternateContent>
+    </w:r>
+    <w:r>
+      <w:rPr>
+        <w:rFonts w:eastAsia="Times New Roman" w:cs="Times New Roman"/>
+        <w:b/>
+        <w:szCs w:val="24"/>
+      </w:rPr>
+      <w:t>PANITIA SEKOLAH VERTICAL RESCUE</w:t>
+    </w:r>
+  </w:p>
+  <w:p>
+    <w:pPr>
+      <w:spacing w:after="0" w:line="276" w:lineRule="auto"/>
+      <w:ind w:right="82"/>
+      <w:jc w:val="center"/>
+    </w:pPr>
+    <w:r>
+      <w:rPr>
+        <w:rFonts w:eastAsia="Times New Roman" w:cs="Times New Roman"/>
+        <w:b/>
+        <w:szCs w:val="24"/>
+      </w:rPr>
+      <w:t xml:space="preserve">GERAKAN KEPANDUAN HIZBUL WATHAN </w:t>
+    </w:r>
+  </w:p>
+  <w:p>
+    <w:pPr>
+      <w:spacing w:after="0" w:line="276" w:lineRule="auto"/>
+      <w:ind w:right="77"/>
+      <w:jc w:val="center"/>
+      <w:rPr>
+        <w:lang w:val="fi-FI"/>
+      </w:rPr>
+    </w:pPr>
+    <w:r>
+      <w:rPr>
+        <w:rFonts w:eastAsia="Times New Roman" w:cs="Times New Roman"/>
+        <w:b/>
+        <w:szCs w:val="24"/>
+        <w:lang w:val="fi-FI"/>
+      </w:rPr>
+      <w:t xml:space="preserve">KAFILAH PENUNTUN MOH. DJAZMAN </w:t>
+    </w:r>
+  </w:p>
+  <w:p>
+    <w:pPr>
+      <w:spacing w:after="0" w:line="276" w:lineRule="auto"/>
+      <w:ind w:right="77"/>
+      <w:jc w:val="center"/>
+      <w:rPr>
+        <w:lang w:val="fi-FI"/>
+      </w:rPr>
+    </w:pPr>
+    <w:r>
+      <w:rPr>
+        <w:rFonts w:eastAsia="Times New Roman" w:cs="Times New Roman"/>
+        <w:b/>
+        <w:szCs w:val="24"/>
+        <w:lang w:val="fi-FI"/>
+      </w:rPr>
+      <w:t xml:space="preserve">UNIVERSITAS MUHAMMADIYAH SURAKARTA </w:t>
+    </w:r>
+  </w:p>
+  <w:p>
+    <w:pPr>
+      <w:spacing w:after="0" w:line="276" w:lineRule="auto"/>
+      <w:ind w:left="1042" w:right="135" w:hanging="792"/>
+      <w:jc w:val="center"/>
+      <w:rPr>
+        <w:rFonts w:eastAsia="Times New Roman" w:cs="Times New Roman"/>
+        <w:sz w:val="16"/>
+        <w:szCs w:val="16"/>
+        <w:lang w:val="fi-FI"/>
+      </w:rPr>
+    </w:pPr>
+    <w:proofErr w:type="spellStart"/>
+    <w:r>
+      <w:rPr>
+        <w:rFonts w:eastAsia="Times New Roman" w:cs="Times New Roman"/>
+        <w:sz w:val="16"/>
+        <w:szCs w:val="16"/>
+      </w:rPr>
+      <w:t>Kompleks</w:t>
+    </w:r>
+    <w:proofErr w:type="spellEnd"/>
+    <w:r>
+      <w:rPr>
+        <w:rFonts w:eastAsia="Times New Roman" w:cs="Times New Roman"/>
+        <w:sz w:val="16"/>
+        <w:szCs w:val="16"/>
+      </w:rPr>
+      <w:t xml:space="preserve"> </w:t>
+    </w:r>
+    <w:proofErr w:type="spellStart"/>
+    <w:r>
+      <w:rPr>
+        <w:rFonts w:eastAsia="Times New Roman" w:cs="Times New Roman"/>
+        <w:sz w:val="16"/>
+        <w:szCs w:val="16"/>
+      </w:rPr>
+      <w:t>Griya</w:t>
+    </w:r>
+    <w:proofErr w:type="spellEnd"/>
+    <w:r>
+      <w:rPr>
+        <w:rFonts w:eastAsia="Times New Roman" w:cs="Times New Roman"/>
+        <w:sz w:val="16"/>
+        <w:szCs w:val="16"/>
+      </w:rPr>
+      <w:t xml:space="preserve"> </w:t>
+    </w:r>
+    <w:proofErr w:type="spellStart"/>
+    <w:r>
+      <w:rPr>
+        <w:rFonts w:eastAsia="Times New Roman" w:cs="Times New Roman"/>
+        <w:sz w:val="16"/>
+        <w:szCs w:val="16"/>
+      </w:rPr>
+      <w:t>Mahasiswa</w:t>
+    </w:r>
+    <w:proofErr w:type="spellEnd"/>
+    <w:r>
+      <w:rPr>
+        <w:rFonts w:eastAsia="Times New Roman" w:cs="Times New Roman"/>
+        <w:sz w:val="16"/>
+        <w:szCs w:val="16"/>
+      </w:rPr>
+      <w:t xml:space="preserve"> Kampus I UMS Jl. </w:t>
+    </w:r>
+    <w:r>
+      <w:rPr>
+        <w:rFonts w:eastAsia="Times New Roman" w:cs="Times New Roman"/>
+        <w:sz w:val="16"/>
+        <w:szCs w:val="16"/>
+        <w:lang w:val="fi-FI"/>
+      </w:rPr>
+      <w:t>Ahmad Yani Tromol Pos 1, Pabelan Kartasura, Sukoharjo 57169</w:t>
+    </w:r>
+  </w:p>
+  <w:p>
+    <w:pPr>
+      <w:spacing w:after="0" w:line="276" w:lineRule="auto"/>
+      <w:ind w:left="1042" w:right="135" w:hanging="792"/>
+      <w:jc w:val="center"/>
+    </w:pPr>
+    <w:r>
+      <w:rPr>
+        <w:rFonts w:eastAsia="Times New Roman" w:cs="Times New Roman"/>
+        <w:sz w:val="16"/>
+        <w:szCs w:val="16"/>
+      </w:rPr>
+      <w:t xml:space="preserve">Telp: (0271) 717417 Fax 715448 Email: </w:t>
+    </w:r>
+    <w:r>
+      <w:rPr>
+        <w:rFonts w:eastAsia="Times New Roman" w:cs="Times New Roman"/>
+        <w:color w:val="0000FF"/>
+        <w:sz w:val="16"/>
+        <w:szCs w:val="16"/>
+        <w:u w:val="single"/>
+      </w:rPr>
+      <w:t>hizbulwathan@ums.ac.id</w:t>
+    </w:r>
+    <w:r>
+      <w:rPr>
+        <w:rFonts w:eastAsia="Times New Roman" w:cs="Times New Roman"/>
+        <w:sz w:val="16"/>
+        <w:szCs w:val="16"/>
+      </w:rPr>
+      <w:t xml:space="preserve"> Web: hw.ukm.ums.ac.id </w:t>
+    </w:r>
+  </w:p>
+  <w:p>
+    <w:pPr>
+      <w:pStyle w:val="Header"/>
+    </w:pPr>
+  </w:p>
+</w:hdr>
 </file>
 
 <file path=word/styles.xml><?xml version="1.0" encoding="utf-8"?>
@@ -1918,6 +3046,50 @@
       <w:spacing w:val="5"/>
     </w:rPr>
   </w:style>
+  <w:style w:type="paragraph" w:styleId="Header">
+    <w:name w:val="header"/>
+    <w:basedOn w:val="Normal"/>
+    <w:link w:val="HeaderChar"/>
+    <w:uiPriority w:val="99"/>
+    <w:unhideWhenUsed/>
+    <w:rsid w:val="00454A85"/>
+    <w:pPr>
+      <w:tabs>
+        <w:tab w:val="center" w:pos="4513"/>
+        <w:tab w:val="right" w:pos="9026"/>
+      </w:tabs>
+      <w:spacing w:after="0" w:line="240" w:lineRule="auto"/>
+    </w:pPr>
+  </w:style>
+  <w:style w:type="character" w:customStyle="1" w:styleId="HeaderChar">
+    <w:name w:val="Header Char"/>
+    <w:basedOn w:val="DefaultParagraphFont"/>
+    <w:link w:val="Header"/>
+    <w:uiPriority w:val="99"/>
+    <w:rsid w:val="00454A85"/>
+  </w:style>
+  <w:style w:type="paragraph" w:styleId="Footer">
+    <w:name w:val="footer"/>
+    <w:basedOn w:val="Normal"/>
+    <w:link w:val="FooterChar"/>
+    <w:uiPriority w:val="99"/>
+    <w:unhideWhenUsed/>
+    <w:rsid w:val="00454A85"/>
+    <w:pPr>
+      <w:tabs>
+        <w:tab w:val="center" w:pos="4513"/>
+        <w:tab w:val="right" w:pos="9026"/>
+      </w:tabs>
+      <w:spacing w:after="0" w:line="240" w:lineRule="auto"/>
+    </w:pPr>
+  </w:style>
+  <w:style w:type="character" w:customStyle="1" w:styleId="FooterChar">
+    <w:name w:val="Footer Char"/>
+    <w:basedOn w:val="DefaultParagraphFont"/>
+    <w:link w:val="Footer"/>
+    <w:uiPriority w:val="99"/>
+    <w:rsid w:val="00454A85"/>
+  </w:style>
 </w:styles>
 </file>
 

</xml_diff>